<commit_message>
Fix Summary bug. Add install example.
Signed-off-by: Rick Wicklin <Rick.Wicklin@sas.com>
</commit_message>
<xml_diff>
--- a/MLE/MLE_Doc.docx
+++ b/MLE/MLE_Doc.docx
@@ -693,19 +693,9 @@
             <w:tcW w:w="3060" w:type="dxa"/>
           </w:tcPr>
           <w:p>
-            <w:proofErr w:type="spellStart"/>
             <w:r>
-              <w:t>IGauss</w:t>
+              <w:t>IGauss | InvGauss</w:t>
             </w:r>
-            <w:proofErr w:type="spellEnd"/>
-            <w:r>
-              <w:t xml:space="preserve"> | </w:t>
-            </w:r>
-            <w:proofErr w:type="spellStart"/>
-            <w:r>
-              <w:t>InvGauss</w:t>
-            </w:r>
-            <w:proofErr w:type="spellEnd"/>
           </w:p>
         </w:tc>
         <w:tc>
@@ -713,11 +703,9 @@
             <w:tcW w:w="1440" w:type="dxa"/>
           </w:tcPr>
           <w:p>
-            <w:proofErr w:type="spellStart"/>
             <w:r>
               <w:t>IGauss</w:t>
             </w:r>
-            <w:proofErr w:type="spellEnd"/>
           </w:p>
         </w:tc>
         <w:tc>
@@ -970,36 +958,8 @@
                                 <w:b/>
                                 <w:bCs/>
                               </w:rPr>
-                              <w:t xml:space="preserve">%LET </w:t>
-                            </w:r>
-                            <w:proofErr w:type="spellStart"/>
-                            <w:r>
-                              <w:rPr>
-                                <w:rFonts w:ascii="Courier New" w:hAnsi="Courier New" w:cs="Courier New"/>
-                                <w:b/>
-                                <w:bCs/>
-                              </w:rPr>
-                              <w:t>MLE_Path</w:t>
-                            </w:r>
-                            <w:proofErr w:type="spellEnd"/>
-                            <w:r>
-                              <w:rPr>
-                                <w:rFonts w:ascii="Courier New" w:hAnsi="Courier New" w:cs="Courier New"/>
-                                <w:b/>
-                                <w:bCs/>
-                              </w:rPr>
-                              <w:t xml:space="preserve"> = </w:t>
-                            </w:r>
-                            <w:proofErr w:type="gramStart"/>
-                            <w:r>
-                              <w:rPr>
-                                <w:rFonts w:ascii="Courier New" w:hAnsi="Courier New" w:cs="Courier New"/>
-                                <w:b/>
-                                <w:bCs/>
-                              </w:rPr>
-                              <w:t>C:/MyLib/sas-iml-packages/MLE;</w:t>
-                            </w:r>
-                            <w:proofErr w:type="gramEnd"/>
+                              <w:t>%LET MLE_Path = C:/MyLib/sas-iml-packages/MLE;</w:t>
+                            </w:r>
                           </w:p>
                           <w:p>
                             <w:pPr>
@@ -1060,8 +1020,6 @@
                               </w:rPr>
                               <w:t xml:space="preserve"> </w:t>
                             </w:r>
-                            <w:proofErr w:type="spellStart"/>
-                            <w:proofErr w:type="gramStart"/>
                             <w:r>
                               <w:rPr>
                                 <w:rFonts w:ascii="Courier New" w:hAnsi="Courier New" w:cs="Courier New"/>
@@ -1070,14 +1028,12 @@
                               </w:rPr>
                               <w:t>iml</w:t>
                             </w:r>
-                            <w:proofErr w:type="spellEnd"/>
                             <w:r>
                               <w:rPr>
                                 <w:rFonts w:ascii="Courier New" w:hAnsi="Courier New" w:cs="Courier New"/>
                               </w:rPr>
                               <w:t>;</w:t>
                             </w:r>
-                            <w:proofErr w:type="gramEnd"/>
                           </w:p>
                           <w:p>
                             <w:pPr>
@@ -1090,43 +1046,7 @@
                               <w:rPr>
                                 <w:rFonts w:ascii="Courier New" w:hAnsi="Courier New" w:cs="Courier New"/>
                               </w:rPr>
-                              <w:t>%include "&amp;</w:t>
-                            </w:r>
-                            <w:proofErr w:type="spellStart"/>
-                            <w:r>
-                              <w:rPr>
-                                <w:rFonts w:ascii="Courier New" w:hAnsi="Courier New" w:cs="Courier New"/>
-                              </w:rPr>
-                              <w:t>MLE_path</w:t>
-                            </w:r>
-                            <w:proofErr w:type="spellEnd"/>
-                            <w:r>
-                              <w:rPr>
-                                <w:rFonts w:ascii="Courier New" w:hAnsi="Courier New" w:cs="Courier New"/>
-                              </w:rPr>
-                              <w:t>/</w:t>
-                            </w:r>
-                            <w:proofErr w:type="spellStart"/>
-                            <w:r>
-                              <w:rPr>
-                                <w:rFonts w:ascii="Courier New" w:hAnsi="Courier New" w:cs="Courier New"/>
-                              </w:rPr>
-                              <w:t>MLE_Define.sas</w:t>
-                            </w:r>
-                            <w:proofErr w:type="spellEnd"/>
-                            <w:proofErr w:type="gramStart"/>
-                            <w:r>
-                              <w:rPr>
-                                <w:rFonts w:ascii="Courier New" w:hAnsi="Courier New" w:cs="Courier New"/>
-                              </w:rPr>
-                              <w:t>";</w:t>
-                            </w:r>
-                            <w:proofErr w:type="gramEnd"/>
-                            <w:r>
-                              <w:rPr>
-                                <w:rFonts w:ascii="Courier New" w:hAnsi="Courier New" w:cs="Courier New"/>
-                              </w:rPr>
-                              <w:t xml:space="preserve">  </w:t>
+                              <w:t xml:space="preserve">%include "&amp;MLE_path/MLE_Define.sas";  </w:t>
                             </w:r>
                           </w:p>
                           <w:p>
@@ -1136,7 +1056,6 @@
                                 <w:rFonts w:ascii="Courier New" w:hAnsi="Courier New" w:cs="Courier New"/>
                               </w:rPr>
                             </w:pPr>
-                            <w:proofErr w:type="gramStart"/>
                             <w:r>
                               <w:rPr>
                                 <w:rFonts w:ascii="Courier New" w:hAnsi="Courier New" w:cs="Courier New"/>
@@ -1151,7 +1070,6 @@
                               </w:rPr>
                               <w:t>;</w:t>
                             </w:r>
-                            <w:proofErr w:type="gramEnd"/>
                           </w:p>
                           <w:p>
                             <w:pPr>
@@ -1182,8 +1100,6 @@
                               </w:rPr>
                               <w:t xml:space="preserve"> </w:t>
                             </w:r>
-                            <w:proofErr w:type="spellStart"/>
-                            <w:proofErr w:type="gramStart"/>
                             <w:r>
                               <w:rPr>
                                 <w:rFonts w:ascii="Courier New" w:hAnsi="Courier New" w:cs="Courier New"/>
@@ -1192,14 +1108,12 @@
                               </w:rPr>
                               <w:t>iml</w:t>
                             </w:r>
-                            <w:proofErr w:type="spellEnd"/>
                             <w:r>
                               <w:rPr>
                                 <w:rFonts w:ascii="Courier New" w:hAnsi="Courier New" w:cs="Courier New"/>
                               </w:rPr>
                               <w:t>;</w:t>
                             </w:r>
-                            <w:proofErr w:type="gramEnd"/>
                           </w:p>
                           <w:p>
                             <w:pPr>
@@ -1212,21 +1126,7 @@
                               <w:rPr>
                                 <w:rFonts w:ascii="Courier New" w:hAnsi="Courier New" w:cs="Courier New"/>
                               </w:rPr>
-                              <w:t>load module=_all</w:t>
-                            </w:r>
-                            <w:proofErr w:type="gramStart"/>
-                            <w:r>
-                              <w:rPr>
-                                <w:rFonts w:ascii="Courier New" w:hAnsi="Courier New" w:cs="Courier New"/>
-                              </w:rPr>
-                              <w:t xml:space="preserve">_;   </w:t>
-                            </w:r>
-                            <w:proofErr w:type="gramEnd"/>
-                            <w:r>
-                              <w:rPr>
-                                <w:rFonts w:ascii="Courier New" w:hAnsi="Courier New" w:cs="Courier New"/>
-                              </w:rPr>
-                              <w:t xml:space="preserve">  /* load the MLE library </w:t>
+                              <w:t xml:space="preserve">load module=_all_;     /* load the MLE library </w:t>
                             </w:r>
                             <w:r>
                               <w:rPr>
@@ -1614,7 +1514,6 @@
       <w:r>
         <w:t xml:space="preserve">The file </w:t>
       </w:r>
-      <w:proofErr w:type="spellStart"/>
       <w:r>
         <w:rPr>
           <w:b/>
@@ -1622,7 +1521,6 @@
         </w:rPr>
         <w:t>MLE_Define.sas</w:t>
       </w:r>
-      <w:proofErr w:type="spellEnd"/>
       <w:r>
         <w:t xml:space="preserve"> </w:t>
       </w:r>
@@ -1654,23 +1552,13 @@
         <w:t xml:space="preserve">macro variable to point to the </w:t>
       </w:r>
       <w:r>
-        <w:t xml:space="preserve">MLE directory for the repo. For example, if the </w:t>
-      </w:r>
-      <w:proofErr w:type="spellStart"/>
-      <w:r>
-        <w:t>sas</w:t>
-      </w:r>
-      <w:proofErr w:type="spellEnd"/>
+        <w:t>MLE directory for the repo. For example, if the sas</w:t>
+      </w:r>
       <w:r>
         <w:t>-</w:t>
       </w:r>
-      <w:proofErr w:type="spellStart"/>
-      <w:r>
-        <w:t>iml</w:t>
-      </w:r>
-      <w:proofErr w:type="spellEnd"/>
-      <w:r>
-        <w:t xml:space="preserve">-packages repo is installed </w:t>
+      <w:r>
+        <w:t xml:space="preserve">iml-packages repo is installed </w:t>
       </w:r>
       <w:r>
         <w:t xml:space="preserve">as a subdirectory of </w:t>
@@ -1747,7 +1635,6 @@
           <w:numId w:val="4"/>
         </w:numPr>
       </w:pPr>
-      <w:proofErr w:type="spellStart"/>
       <w:r>
         <w:rPr>
           <w:b/>
@@ -1755,7 +1642,6 @@
         </w:rPr>
         <w:t>MLE_Fit.sas</w:t>
       </w:r>
-      <w:proofErr w:type="spellEnd"/>
       <w:r>
         <w:t xml:space="preserve"> defines functions that perform MLE of univariate data. The functions validate the data, define the loglikelihood objective function, define bounds for the parameters, and call an optimization routine to maximize the loglikelihood functions. </w:t>
       </w:r>
@@ -1775,7 +1661,6 @@
       <w:r>
         <w:t xml:space="preserve">and </w:t>
       </w:r>
-      <w:proofErr w:type="spellStart"/>
       <w:r>
         <w:rPr>
           <w:b/>
@@ -1783,7 +1668,6 @@
         </w:rPr>
         <w:t>MLE_Fit</w:t>
       </w:r>
-      <w:proofErr w:type="spellEnd"/>
       <w:r>
         <w:t xml:space="preserve">. </w:t>
       </w:r>
@@ -1796,7 +1680,6 @@
           <w:numId w:val="4"/>
         </w:numPr>
       </w:pPr>
-      <w:proofErr w:type="spellStart"/>
       <w:r>
         <w:rPr>
           <w:b/>
@@ -1804,7 +1687,6 @@
         </w:rPr>
         <w:t>MLE_Keywords.sas</w:t>
       </w:r>
-      <w:proofErr w:type="spellEnd"/>
       <w:r>
         <w:t xml:space="preserve"> defines functions that return</w:t>
       </w:r>
@@ -1826,7 +1708,6 @@
       <w:r>
         <w:t xml:space="preserve">The file contains the public functions </w:t>
       </w:r>
-      <w:proofErr w:type="spellStart"/>
       <w:r>
         <w:rPr>
           <w:b/>
@@ -1834,11 +1715,9 @@
         </w:rPr>
         <w:t>MLE_Init</w:t>
       </w:r>
-      <w:proofErr w:type="spellEnd"/>
       <w:r>
         <w:t xml:space="preserve"> and </w:t>
       </w:r>
-      <w:proofErr w:type="spellStart"/>
       <w:r>
         <w:rPr>
           <w:b/>
@@ -1846,7 +1725,6 @@
         </w:rPr>
         <w:t>MLE_End</w:t>
       </w:r>
-      <w:proofErr w:type="spellEnd"/>
       <w:r>
         <w:t>.</w:t>
       </w:r>
@@ -1859,7 +1737,6 @@
           <w:numId w:val="4"/>
         </w:numPr>
       </w:pPr>
-      <w:proofErr w:type="spellStart"/>
       <w:r>
         <w:rPr>
           <w:b/>
@@ -1874,7 +1751,6 @@
         </w:rPr>
         <w:t>.sas</w:t>
       </w:r>
-      <w:proofErr w:type="spellEnd"/>
       <w:r>
         <w:t xml:space="preserve"> defines the loglikelihood objective functions for standard univariate </w:t>
       </w:r>
@@ -1882,10 +1758,20 @@
         <w:t>probability distributions.</w:t>
       </w:r>
       <w:r>
+        <w:t xml:space="preserve"> The file contains the public functions</w:t>
+      </w:r>
+      <w:r>
         <w:t xml:space="preserve"> </w:t>
       </w:r>
       <w:r>
-        <w:t>The file contains the public functions</w:t>
+        <w:rPr>
+          <w:b/>
+          <w:bCs/>
+        </w:rPr>
+        <w:t xml:space="preserve">MLE_LL </w:t>
+      </w:r>
+      <w:r>
+        <w:t>and</w:t>
       </w:r>
       <w:r>
         <w:t xml:space="preserve"> </w:t>
@@ -1895,23 +1781,8 @@
           <w:b/>
           <w:bCs/>
         </w:rPr>
-        <w:t xml:space="preserve">MLE_LL </w:t>
-      </w:r>
-      <w:r>
-        <w:t>and</w:t>
-      </w:r>
-      <w:r>
-        <w:t xml:space="preserve"> </w:t>
-      </w:r>
-      <w:proofErr w:type="spellStart"/>
-      <w:r>
-        <w:rPr>
-          <w:b/>
-          <w:bCs/>
-        </w:rPr>
         <w:t>MLE_LL_and_Deriv</w:t>
       </w:r>
-      <w:proofErr w:type="spellEnd"/>
       <w:r>
         <w:t>.</w:t>
       </w:r>
@@ -1927,7 +1798,6 @@
           <w:numId w:val="4"/>
         </w:numPr>
       </w:pPr>
-      <w:proofErr w:type="spellStart"/>
       <w:r>
         <w:rPr>
           <w:b/>
@@ -1942,7 +1812,6 @@
         </w:rPr>
         <w:t>.sas</w:t>
       </w:r>
-      <w:proofErr w:type="spellEnd"/>
       <w:r>
         <w:t xml:space="preserve"> defines the</w:t>
       </w:r>
@@ -1951,23 +1820,7 @@
           <w:b/>
           <w:bCs/>
         </w:rPr>
-        <w:t xml:space="preserve"> </w:t>
-      </w:r>
-      <w:proofErr w:type="spellStart"/>
-      <w:r>
-        <w:rPr>
-          <w:b/>
-          <w:bCs/>
-        </w:rPr>
-        <w:t>MLE_MoM</w:t>
-      </w:r>
-      <w:proofErr w:type="spellEnd"/>
-      <w:r>
-        <w:rPr>
-          <w:b/>
-          <w:bCs/>
-        </w:rPr>
-        <w:t xml:space="preserve"> </w:t>
+        <w:t xml:space="preserve"> MLE_MoM </w:t>
       </w:r>
       <w:r>
         <w:t>function.</w:t>
@@ -1981,7 +1834,6 @@
           <w:numId w:val="4"/>
         </w:numPr>
       </w:pPr>
-      <w:proofErr w:type="spellStart"/>
       <w:r>
         <w:rPr>
           <w:b/>
@@ -1997,7 +1849,6 @@
         </w:rPr>
         <w:t>.sas</w:t>
       </w:r>
-      <w:proofErr w:type="spellEnd"/>
       <w:r>
         <w:rPr>
           <w:b/>
@@ -2011,7 +1862,6 @@
       <w:r>
         <w:t xml:space="preserve">the </w:t>
       </w:r>
-      <w:proofErr w:type="spellStart"/>
       <w:r>
         <w:rPr>
           <w:b/>
@@ -2019,7 +1869,6 @@
         </w:rPr>
         <w:t>MLE_Plot</w:t>
       </w:r>
-      <w:proofErr w:type="spellEnd"/>
       <w:r>
         <w:t xml:space="preserve"> </w:t>
       </w:r>
@@ -2054,7 +1903,6 @@
           <w:numId w:val="4"/>
         </w:numPr>
       </w:pPr>
-      <w:proofErr w:type="spellStart"/>
       <w:r>
         <w:rPr>
           <w:b/>
@@ -2069,14 +1917,12 @@
         </w:rPr>
         <w:t>.sas</w:t>
       </w:r>
-      <w:proofErr w:type="spellEnd"/>
       <w:r>
         <w:t xml:space="preserve"> defines </w:t>
       </w:r>
       <w:r>
         <w:t xml:space="preserve">the </w:t>
       </w:r>
-      <w:proofErr w:type="spellStart"/>
       <w:r>
         <w:rPr>
           <w:b/>
@@ -2084,7 +1930,6 @@
         </w:rPr>
         <w:t>MLE_Summary</w:t>
       </w:r>
-      <w:proofErr w:type="spellEnd"/>
       <w:r>
         <w:t xml:space="preserve"> </w:t>
       </w:r>
@@ -2103,7 +1948,6 @@
           <w:numId w:val="4"/>
         </w:numPr>
       </w:pPr>
-      <w:proofErr w:type="spellStart"/>
       <w:r>
         <w:rPr>
           <w:b/>
@@ -2111,7 +1955,6 @@
         </w:rPr>
         <w:t>MLE_Util.sas</w:t>
       </w:r>
-      <w:proofErr w:type="spellEnd"/>
       <w:r>
         <w:t xml:space="preserve"> defines low-level routines. In SAS 9, it defines a few functions that are available in SAS Viya but not in SAS 9.</w:t>
       </w:r>
@@ -2201,7 +2044,6 @@
           <w:shd w:val="clear" w:color="auto" w:fill="FFFFFF"/>
         </w:rPr>
       </w:pPr>
-      <w:proofErr w:type="gramStart"/>
       <w:r>
         <w:rPr>
           <w:rFonts w:ascii="Courier New" w:hAnsi="Courier New" w:cs="Courier New"/>
@@ -2238,8 +2080,6 @@
         </w:rPr>
         <w:t>(</w:t>
       </w:r>
-      <w:proofErr w:type="spellStart"/>
-      <w:proofErr w:type="gramEnd"/>
       <w:r>
         <w:rPr>
           <w:rFonts w:ascii="Courier New" w:hAnsi="Courier New" w:cs="Courier New"/>
@@ -2264,7 +2104,6 @@
         </w:rPr>
         <w:t>Name</w:t>
       </w:r>
-      <w:proofErr w:type="spellEnd"/>
       <w:r>
         <w:rPr>
           <w:rFonts w:ascii="Courier New" w:hAnsi="Courier New" w:cs="Courier New"/>
@@ -2347,9 +2186,8 @@
           <w:szCs w:val="24"/>
           <w:shd w:val="clear" w:color="auto" w:fill="FFFFFF"/>
         </w:rPr>
-        <w:t xml:space="preserve">, </w:t>
-      </w:r>
-      <w:proofErr w:type="spellStart"/>
+        <w:t>, OptimMethod</w:t>
+      </w:r>
       <w:r>
         <w:rPr>
           <w:rFonts w:ascii="Courier New" w:hAnsi="Courier New" w:cs="Courier New"/>
@@ -2360,9 +2198,8 @@
           <w:szCs w:val="24"/>
           <w:shd w:val="clear" w:color="auto" w:fill="FFFFFF"/>
         </w:rPr>
-        <w:t>OptimMethod</w:t>
-      </w:r>
-      <w:proofErr w:type="spellEnd"/>
+        <w:t>&gt;</w:t>
+      </w:r>
       <w:r>
         <w:rPr>
           <w:rFonts w:ascii="Courier New" w:hAnsi="Courier New" w:cs="Courier New"/>
@@ -2373,18 +2210,6 @@
           <w:szCs w:val="24"/>
           <w:shd w:val="clear" w:color="auto" w:fill="FFFFFF"/>
         </w:rPr>
-        <w:t>&gt;</w:t>
-      </w:r>
-      <w:r>
-        <w:rPr>
-          <w:rFonts w:ascii="Courier New" w:hAnsi="Courier New" w:cs="Courier New"/>
-          <w:b/>
-          <w:bCs/>
-          <w:color w:val="000000"/>
-          <w:sz w:val="24"/>
-          <w:szCs w:val="24"/>
-          <w:shd w:val="clear" w:color="auto" w:fill="FFFFFF"/>
-        </w:rPr>
         <w:t>)</w:t>
       </w:r>
     </w:p>
@@ -2393,29 +2218,13 @@
         <w:t xml:space="preserve">This function returns a </w:t>
       </w:r>
       <w:r>
-        <w:t xml:space="preserve">(1 x </w:t>
-      </w:r>
-      <w:proofErr w:type="spellStart"/>
-      <w:r>
-        <w:t>n_p</w:t>
-      </w:r>
-      <w:proofErr w:type="spellEnd"/>
-      <w:r>
-        <w:t xml:space="preserve">) </w:t>
+        <w:t xml:space="preserve">(1 x n_p) </w:t>
       </w:r>
       <w:r>
         <w:t xml:space="preserve">vector of </w:t>
       </w:r>
       <w:r>
-        <w:t xml:space="preserve">parameter estimates, where </w:t>
-      </w:r>
-      <w:proofErr w:type="spellStart"/>
-      <w:r>
-        <w:t>n_p</w:t>
-      </w:r>
-      <w:proofErr w:type="spellEnd"/>
-      <w:r>
-        <w:t xml:space="preserve"> is the number of parameters in the model</w:t>
+        <w:t>parameter estimates, where n_p is the number of parameters in the model</w:t>
       </w:r>
       <w:r>
         <w:t>, as shown in the third column of Table 1</w:t>
@@ -2456,18 +2265,11 @@
           <w:shd w:val="clear" w:color="auto" w:fill="FFFFFF"/>
         </w:rPr>
       </w:pPr>
-      <w:proofErr w:type="spellStart"/>
-      <w:proofErr w:type="gramStart"/>
       <w:r>
         <w:t>DistName</w:t>
       </w:r>
-      <w:proofErr w:type="spellEnd"/>
-      <w:r>
-        <w:t xml:space="preserve"> :</w:t>
-      </w:r>
-      <w:proofErr w:type="gramEnd"/>
-      <w:r>
-        <w:t xml:space="preserve"> A string</w:t>
+      <w:r>
+        <w:t xml:space="preserve"> : A string</w:t>
       </w:r>
       <w:r>
         <w:t xml:space="preserve"> that names a</w:t>
@@ -2517,21 +2319,8 @@
           <w:numId w:val="2"/>
         </w:numPr>
       </w:pPr>
-      <w:proofErr w:type="gramStart"/>
-      <w:r>
-        <w:t>y :</w:t>
-      </w:r>
-      <w:proofErr w:type="gramEnd"/>
-      <w:r>
-        <w:t xml:space="preserve"> An (n x 1) data vector. The function fits a model to </w:t>
-      </w:r>
-      <w:proofErr w:type="gramStart"/>
-      <w:r>
-        <w:t>these</w:t>
-      </w:r>
-      <w:proofErr w:type="gramEnd"/>
-      <w:r>
-        <w:t xml:space="preserve"> data.</w:t>
+      <w:r>
+        <w:t>y : An (n x 1) data vector. The function fits a model to these data.</w:t>
       </w:r>
     </w:p>
     <w:p>
@@ -2552,15 +2341,7 @@
         </w:rPr>
       </w:pPr>
       <w:r>
-        <w:t>Param</w:t>
-      </w:r>
-      <w:proofErr w:type="gramStart"/>
-      <w:r>
-        <w:t>0 :</w:t>
-      </w:r>
-      <w:proofErr w:type="gramEnd"/>
-      <w:r>
-        <w:t xml:space="preserve"> </w:t>
+        <w:t xml:space="preserve">Param0 : </w:t>
       </w:r>
       <w:r>
         <w:t xml:space="preserve">This </w:t>
@@ -2641,15 +2422,7 @@
         <w:t xml:space="preserve">A numeric vector </w:t>
       </w:r>
       <w:r>
-        <w:t xml:space="preserve">that has </w:t>
-      </w:r>
-      <w:proofErr w:type="spellStart"/>
-      <w:r>
-        <w:t>n_p</w:t>
-      </w:r>
-      <w:proofErr w:type="spellEnd"/>
-      <w:r>
-        <w:t xml:space="preserve"> elements</w:t>
+        <w:t>that has n_p elements</w:t>
       </w:r>
       <w:r>
         <w:t>.</w:t>
@@ -2672,18 +2445,11 @@
           <w:shd w:val="clear" w:color="auto" w:fill="FFFFFF"/>
         </w:rPr>
       </w:pPr>
-      <w:proofErr w:type="spellStart"/>
-      <w:proofErr w:type="gramStart"/>
       <w:r>
         <w:t>OptimMethod</w:t>
       </w:r>
-      <w:proofErr w:type="spellEnd"/>
-      <w:r>
-        <w:t xml:space="preserve"> :</w:t>
-      </w:r>
-      <w:proofErr w:type="gramEnd"/>
-      <w:r>
-        <w:t xml:space="preserve"> An optional string that specifies the optimization method used for the MLE. Valid choices are:</w:t>
+      <w:r>
+        <w:t xml:space="preserve"> : An optional string that specifies the optimization method used for the MLE. Valid choices are:</w:t>
       </w:r>
     </w:p>
     <w:p>
@@ -2709,16 +2475,11 @@
       <w:r>
         <w:t>NLPQN</w:t>
       </w:r>
-      <w:proofErr w:type="gramStart"/>
       <w:r>
         <w:t>”</w:t>
       </w:r>
       <w:r>
-        <w:t xml:space="preserve"> :</w:t>
-      </w:r>
-      <w:proofErr w:type="gramEnd"/>
-      <w:r>
-        <w:t xml:space="preserve"> Use </w:t>
+        <w:t xml:space="preserve"> : Use </w:t>
       </w:r>
       <w:r>
         <w:t>the NLPQN subroutine, which performs a quasi-Newton optimization</w:t>
@@ -2750,16 +2511,11 @@
       <w:r>
         <w:t>NLPNRA</w:t>
       </w:r>
-      <w:proofErr w:type="gramStart"/>
       <w:r>
         <w:t>”</w:t>
       </w:r>
       <w:r>
-        <w:t xml:space="preserve"> :</w:t>
-      </w:r>
-      <w:proofErr w:type="gramEnd"/>
-      <w:r>
-        <w:t xml:space="preserve"> Use the NLPNRA subroutine, which performs a Newton-Raphson optimization.</w:t>
+        <w:t xml:space="preserve"> : Use the NLPNRA subroutine, which performs a Newton-Raphson optimization.</w:t>
       </w:r>
     </w:p>
     <w:p>
@@ -2803,16 +2559,11 @@
       <w:r>
         <w:t>Active</w:t>
       </w:r>
-      <w:proofErr w:type="gramStart"/>
       <w:r>
         <w:t>”</w:t>
       </w:r>
       <w:r>
-        <w:t xml:space="preserve"> :</w:t>
-      </w:r>
-      <w:proofErr w:type="gramEnd"/>
-      <w:r>
-        <w:t xml:space="preserve"> Use </w:t>
+        <w:t xml:space="preserve"> : Use </w:t>
       </w:r>
       <w:r>
         <w:t xml:space="preserve">the </w:t>
@@ -2838,16 +2589,11 @@
       <w:r>
         <w:t>IP</w:t>
       </w:r>
-      <w:proofErr w:type="gramStart"/>
       <w:r>
         <w:t>”</w:t>
       </w:r>
       <w:r>
-        <w:t xml:space="preserve"> :</w:t>
-      </w:r>
-      <w:proofErr w:type="gramEnd"/>
-      <w:r>
-        <w:t xml:space="preserve"> Use the interior-point method in the NLPSOLVE subroutine.</w:t>
+        <w:t xml:space="preserve"> : Use the interior-point method in the NLPSOLVE subroutine.</w:t>
       </w:r>
     </w:p>
     <w:p>
@@ -2873,16 +2619,11 @@
       <w:r>
         <w:t>IPDIRECT</w:t>
       </w:r>
-      <w:proofErr w:type="gramStart"/>
       <w:r>
         <w:t>”</w:t>
       </w:r>
       <w:r>
-        <w:t xml:space="preserve"> :</w:t>
-      </w:r>
-      <w:proofErr w:type="gramEnd"/>
-      <w:r>
-        <w:t xml:space="preserve"> Use the modified interior-point method in the NLPSOLVE subroutine.</w:t>
+        <w:t xml:space="preserve"> : Use the modified interior-point method in the NLPSOLVE subroutine.</w:t>
       </w:r>
       <w:r>
         <w:br/>
@@ -3155,14 +2896,12 @@
                               </w:rPr>
                               <w:t>2</w:t>
                             </w:r>
-                            <w:proofErr w:type="gramStart"/>
                             <w:r>
                               <w:rPr>
                                 <w:rFonts w:ascii="Courier New" w:hAnsi="Courier New" w:cs="Courier New"/>
                               </w:rPr>
                               <w:t>};</w:t>
                             </w:r>
-                            <w:proofErr w:type="gramEnd"/>
                           </w:p>
                           <w:p>
                             <w:pPr>
@@ -3171,47 +2910,11 @@
                                 <w:rFonts w:ascii="Courier New" w:hAnsi="Courier New" w:cs="Courier New"/>
                               </w:rPr>
                             </w:pPr>
-                            <w:proofErr w:type="spellStart"/>
-                            <w:r>
-                              <w:rPr>
-                                <w:rFonts w:ascii="Courier New" w:hAnsi="Courier New" w:cs="Courier New"/>
-                              </w:rPr>
-                              <w:t>Normal_est</w:t>
-                            </w:r>
-                            <w:proofErr w:type="spellEnd"/>
-                            <w:r>
-                              <w:rPr>
-                                <w:rFonts w:ascii="Courier New" w:hAnsi="Courier New" w:cs="Courier New"/>
-                              </w:rPr>
-                              <w:t xml:space="preserve"> = </w:t>
-                            </w:r>
-                            <w:proofErr w:type="gramStart"/>
-                            <w:r>
-                              <w:rPr>
-                                <w:rFonts w:ascii="Courier New" w:hAnsi="Courier New" w:cs="Courier New"/>
-                              </w:rPr>
-                              <w:t>MLE(</w:t>
-                            </w:r>
-                            <w:proofErr w:type="gramEnd"/>
-                            <w:r>
-                              <w:rPr>
-                                <w:rFonts w:ascii="Courier New" w:hAnsi="Courier New" w:cs="Courier New"/>
-                              </w:rPr>
-                              <w:t>"Normal", y</w:t>
-                            </w:r>
-                            <w:proofErr w:type="gramStart"/>
-                            <w:r>
-                              <w:rPr>
-                                <w:rFonts w:ascii="Courier New" w:hAnsi="Courier New" w:cs="Courier New"/>
-                              </w:rPr>
-                              <w:t xml:space="preserve">);   </w:t>
-                            </w:r>
-                            <w:proofErr w:type="gramEnd"/>
-                            <w:r>
-                              <w:rPr>
-                                <w:rFonts w:ascii="Courier New" w:hAnsi="Courier New" w:cs="Courier New"/>
-                              </w:rPr>
-                              <w:t xml:space="preserve">        /* default call */</w:t>
+                            <w:r>
+                              <w:rPr>
+                                <w:rFonts w:ascii="Courier New" w:hAnsi="Courier New" w:cs="Courier New"/>
+                              </w:rPr>
+                              <w:t>Normal_est = MLE("Normal", y);           /* default call */</w:t>
                             </w:r>
                           </w:p>
                           <w:p>
@@ -3221,33 +2924,11 @@
                                 <w:rFonts w:ascii="Courier New" w:hAnsi="Courier New" w:cs="Courier New"/>
                               </w:rPr>
                             </w:pPr>
-                            <w:proofErr w:type="spellStart"/>
-                            <w:r>
-                              <w:rPr>
-                                <w:rFonts w:ascii="Courier New" w:hAnsi="Courier New" w:cs="Courier New"/>
-                              </w:rPr>
-                              <w:t>Gamma_est</w:t>
-                            </w:r>
-                            <w:proofErr w:type="spellEnd"/>
-                            <w:r>
-                              <w:rPr>
-                                <w:rFonts w:ascii="Courier New" w:hAnsi="Courier New" w:cs="Courier New"/>
-                              </w:rPr>
-                              <w:t xml:space="preserve"> = </w:t>
-                            </w:r>
-                            <w:proofErr w:type="gramStart"/>
-                            <w:r>
-                              <w:rPr>
-                                <w:rFonts w:ascii="Courier New" w:hAnsi="Courier New" w:cs="Courier New"/>
-                              </w:rPr>
-                              <w:t>MLE(</w:t>
-                            </w:r>
-                            <w:proofErr w:type="gramEnd"/>
-                            <w:r>
-                              <w:rPr>
-                                <w:rFonts w:ascii="Courier New" w:hAnsi="Courier New" w:cs="Courier New"/>
-                              </w:rPr>
-                              <w:t>"Gamma", y, {</w:t>
+                            <w:r>
+                              <w:rPr>
+                                <w:rFonts w:ascii="Courier New" w:hAnsi="Courier New" w:cs="Courier New"/>
+                              </w:rPr>
+                              <w:t>Gamma_est = MLE("Gamma", y, {</w:t>
                             </w:r>
                             <w:r>
                               <w:rPr>
@@ -3275,21 +2956,7 @@
                               <w:rPr>
                                 <w:rFonts w:ascii="Courier New" w:hAnsi="Courier New" w:cs="Courier New"/>
                               </w:rPr>
-                              <w:t>}</w:t>
-                            </w:r>
-                            <w:proofErr w:type="gramStart"/>
-                            <w:r>
-                              <w:rPr>
-                                <w:rFonts w:ascii="Courier New" w:hAnsi="Courier New" w:cs="Courier New"/>
-                              </w:rPr>
-                              <w:t>);  /</w:t>
-                            </w:r>
-                            <w:proofErr w:type="gramEnd"/>
-                            <w:r>
-                              <w:rPr>
-                                <w:rFonts w:ascii="Courier New" w:hAnsi="Courier New" w:cs="Courier New"/>
-                              </w:rPr>
-                              <w:t>* initial guess */</w:t>
+                              <w:t>});  /* initial guess */</w:t>
                             </w:r>
                           </w:p>
                           <w:p>
@@ -3299,33 +2966,11 @@
                                 <w:rFonts w:ascii="Courier New" w:hAnsi="Courier New" w:cs="Courier New"/>
                               </w:rPr>
                             </w:pPr>
-                            <w:proofErr w:type="spellStart"/>
-                            <w:r>
-                              <w:rPr>
-                                <w:rFonts w:ascii="Courier New" w:hAnsi="Courier New" w:cs="Courier New"/>
-                              </w:rPr>
-                              <w:t>LN_est</w:t>
-                            </w:r>
-                            <w:proofErr w:type="spellEnd"/>
-                            <w:r>
-                              <w:rPr>
-                                <w:rFonts w:ascii="Courier New" w:hAnsi="Courier New" w:cs="Courier New"/>
-                              </w:rPr>
-                              <w:t xml:space="preserve"> = </w:t>
-                            </w:r>
-                            <w:proofErr w:type="gramStart"/>
-                            <w:r>
-                              <w:rPr>
-                                <w:rFonts w:ascii="Courier New" w:hAnsi="Courier New" w:cs="Courier New"/>
-                              </w:rPr>
-                              <w:t>MLE(</w:t>
-                            </w:r>
-                            <w:proofErr w:type="gramEnd"/>
-                            <w:r>
-                              <w:rPr>
-                                <w:rFonts w:ascii="Courier New" w:hAnsi="Courier New" w:cs="Courier New"/>
-                              </w:rPr>
-                              <w:t xml:space="preserve">"LN2", y, "MoM", "NLPNRA"); /* </w:t>
+                            <w:r>
+                              <w:rPr>
+                                <w:rFonts w:ascii="Courier New" w:hAnsi="Courier New" w:cs="Courier New"/>
+                              </w:rPr>
+                              <w:t xml:space="preserve">LN_est = MLE("LN2", y, "MoM", "NLPNRA"); /* </w:t>
                             </w:r>
                             <w:r>
                               <w:rPr>
@@ -3351,49 +2996,7 @@
                               <w:rPr>
                                 <w:rFonts w:ascii="Courier New" w:hAnsi="Courier New" w:cs="Courier New"/>
                               </w:rPr>
-                              <w:t xml:space="preserve">print </w:t>
-                            </w:r>
-                            <w:proofErr w:type="spellStart"/>
-                            <w:r>
-                              <w:rPr>
-                                <w:rFonts w:ascii="Courier New" w:hAnsi="Courier New" w:cs="Courier New"/>
-                              </w:rPr>
-                              <w:t>Normal_</w:t>
-                            </w:r>
-                            <w:proofErr w:type="gramStart"/>
-                            <w:r>
-                              <w:rPr>
-                                <w:rFonts w:ascii="Courier New" w:hAnsi="Courier New" w:cs="Courier New"/>
-                              </w:rPr>
-                              <w:t>est</w:t>
-                            </w:r>
-                            <w:proofErr w:type="spellEnd"/>
-                            <w:r>
-                              <w:rPr>
-                                <w:rFonts w:ascii="Courier New" w:hAnsi="Courier New" w:cs="Courier New"/>
-                              </w:rPr>
-                              <w:t>[</w:t>
-                            </w:r>
-                            <w:proofErr w:type="gramEnd"/>
-                            <w:r>
-                              <w:rPr>
-                                <w:rFonts w:ascii="Courier New" w:hAnsi="Courier New" w:cs="Courier New"/>
-                              </w:rPr>
-                              <w:t>r</w:t>
-                            </w:r>
-                            <w:proofErr w:type="gramStart"/>
-                            <w:r>
-                              <w:rPr>
-                                <w:rFonts w:ascii="Courier New" w:hAnsi="Courier New" w:cs="Courier New"/>
-                              </w:rPr>
-                              <w:t>={</w:t>
-                            </w:r>
-                            <w:proofErr w:type="gramEnd"/>
-                            <w:r>
-                              <w:rPr>
-                                <w:rFonts w:ascii="Courier New" w:hAnsi="Courier New" w:cs="Courier New"/>
-                              </w:rPr>
-                              <w:t>'mu' 'sigma'}],</w:t>
+                              <w:t>print Normal_est[r={'mu' 'sigma'}],</w:t>
                             </w:r>
                           </w:p>
                           <w:p>
@@ -3407,49 +3010,7 @@
                               <w:rPr>
                                 <w:rFonts w:ascii="Courier New" w:hAnsi="Courier New" w:cs="Courier New"/>
                               </w:rPr>
-                              <w:t xml:space="preserve">      </w:t>
-                            </w:r>
-                            <w:proofErr w:type="spellStart"/>
-                            <w:r>
-                              <w:rPr>
-                                <w:rFonts w:ascii="Courier New" w:hAnsi="Courier New" w:cs="Courier New"/>
-                              </w:rPr>
-                              <w:t>Gamma_</w:t>
-                            </w:r>
-                            <w:proofErr w:type="gramStart"/>
-                            <w:r>
-                              <w:rPr>
-                                <w:rFonts w:ascii="Courier New" w:hAnsi="Courier New" w:cs="Courier New"/>
-                              </w:rPr>
-                              <w:t>est</w:t>
-                            </w:r>
-                            <w:proofErr w:type="spellEnd"/>
-                            <w:r>
-                              <w:rPr>
-                                <w:rFonts w:ascii="Courier New" w:hAnsi="Courier New" w:cs="Courier New"/>
-                              </w:rPr>
-                              <w:t>[</w:t>
-                            </w:r>
-                            <w:proofErr w:type="gramEnd"/>
-                            <w:r>
-                              <w:rPr>
-                                <w:rFonts w:ascii="Courier New" w:hAnsi="Courier New" w:cs="Courier New"/>
-                              </w:rPr>
-                              <w:t>r</w:t>
-                            </w:r>
-                            <w:proofErr w:type="gramStart"/>
-                            <w:r>
-                              <w:rPr>
-                                <w:rFonts w:ascii="Courier New" w:hAnsi="Courier New" w:cs="Courier New"/>
-                              </w:rPr>
-                              <w:t>={</w:t>
-                            </w:r>
-                            <w:proofErr w:type="gramEnd"/>
-                            <w:r>
-                              <w:rPr>
-                                <w:rFonts w:ascii="Courier New" w:hAnsi="Courier New" w:cs="Courier New"/>
-                              </w:rPr>
-                              <w:t>'alpha' 'lambda'}],</w:t>
+                              <w:t xml:space="preserve">      Gamma_est[r={'alpha' 'lambda'}],</w:t>
                             </w:r>
                           </w:p>
                           <w:p>
@@ -3463,58 +3024,8 @@
                               <w:rPr>
                                 <w:rFonts w:ascii="Courier New" w:hAnsi="Courier New" w:cs="Courier New"/>
                               </w:rPr>
-                              <w:t xml:space="preserve">      </w:t>
-                            </w:r>
-                            <w:proofErr w:type="spellStart"/>
-                            <w:r>
-                              <w:rPr>
-                                <w:rFonts w:ascii="Courier New" w:hAnsi="Courier New" w:cs="Courier New"/>
-                              </w:rPr>
-                              <w:t>LN_</w:t>
-                            </w:r>
-                            <w:proofErr w:type="gramStart"/>
-                            <w:r>
-                              <w:rPr>
-                                <w:rFonts w:ascii="Courier New" w:hAnsi="Courier New" w:cs="Courier New"/>
-                              </w:rPr>
-                              <w:t>est</w:t>
-                            </w:r>
-                            <w:proofErr w:type="spellEnd"/>
-                            <w:r>
-                              <w:rPr>
-                                <w:rFonts w:ascii="Courier New" w:hAnsi="Courier New" w:cs="Courier New"/>
-                              </w:rPr>
-                              <w:t>[</w:t>
-                            </w:r>
-                            <w:proofErr w:type="gramEnd"/>
-                            <w:r>
-                              <w:rPr>
-                                <w:rFonts w:ascii="Courier New" w:hAnsi="Courier New" w:cs="Courier New"/>
-                              </w:rPr>
-                              <w:t>r</w:t>
-                            </w:r>
-                            <w:proofErr w:type="gramStart"/>
-                            <w:r>
-                              <w:rPr>
-                                <w:rFonts w:ascii="Courier New" w:hAnsi="Courier New" w:cs="Courier New"/>
-                              </w:rPr>
-                              <w:t>={</w:t>
-                            </w:r>
-                            <w:proofErr w:type="gramEnd"/>
-                            <w:r>
-                              <w:rPr>
-                                <w:rFonts w:ascii="Courier New" w:hAnsi="Courier New" w:cs="Courier New"/>
-                              </w:rPr>
-                              <w:t>'mu' 'sigma'}</w:t>
-                            </w:r>
-                            <w:proofErr w:type="gramStart"/>
-                            <w:r>
-                              <w:rPr>
-                                <w:rFonts w:ascii="Courier New" w:hAnsi="Courier New" w:cs="Courier New"/>
-                              </w:rPr>
-                              <w:t>];</w:t>
-                            </w:r>
-                            <w:proofErr w:type="gramEnd"/>
+                              <w:t xml:space="preserve">      LN_est[r={'mu' 'sigma'}];</w:t>
+                            </w:r>
                           </w:p>
                         </w:txbxContent>
                       </wps:txbx>
@@ -4085,6 +3596,9 @@
     </w:p>
     <w:p>
       <w:r>
+        <w:rPr>
+          <w:noProof/>
+        </w:rPr>
         <w:lastRenderedPageBreak/>
         <w:drawing>
           <wp:anchor distT="0" distB="0" distL="114300" distR="114300" simplePos="0" relativeHeight="251673600" behindDoc="0" locked="0" layoutInCell="1" allowOverlap="1" wp14:anchorId="6E1117E8" wp14:editId="49C4FE5E">
@@ -4155,7 +3669,6 @@
           <w:shd w:val="clear" w:color="auto" w:fill="FFFFFF"/>
         </w:rPr>
       </w:pPr>
-      <w:proofErr w:type="spellStart"/>
       <w:r>
         <w:rPr>
           <w:rFonts w:ascii="Courier New" w:hAnsi="Courier New" w:cs="Courier New"/>
@@ -4178,7 +3691,7 @@
           <w:szCs w:val="24"/>
           <w:shd w:val="clear" w:color="auto" w:fill="FFFFFF"/>
         </w:rPr>
-        <w:t>E</w:t>
+        <w:t>E_Fit</w:t>
       </w:r>
       <w:r>
         <w:rPr>
@@ -4190,9 +3703,8 @@
           <w:szCs w:val="24"/>
           <w:shd w:val="clear" w:color="auto" w:fill="FFFFFF"/>
         </w:rPr>
-        <w:t>_</w:t>
-      </w:r>
-      <w:proofErr w:type="gramStart"/>
+        <w:t>(</w:t>
+      </w:r>
       <w:r>
         <w:rPr>
           <w:rFonts w:ascii="Courier New" w:hAnsi="Courier New" w:cs="Courier New"/>
@@ -4203,9 +3715,8 @@
           <w:szCs w:val="24"/>
           <w:shd w:val="clear" w:color="auto" w:fill="FFFFFF"/>
         </w:rPr>
-        <w:t>Fit</w:t>
-      </w:r>
-      <w:proofErr w:type="spellEnd"/>
+        <w:t>Dist</w:t>
+      </w:r>
       <w:r>
         <w:rPr>
           <w:rFonts w:ascii="Courier New" w:hAnsi="Courier New" w:cs="Courier New"/>
@@ -4216,10 +3727,8 @@
           <w:szCs w:val="24"/>
           <w:shd w:val="clear" w:color="auto" w:fill="FFFFFF"/>
         </w:rPr>
-        <w:t>(</w:t>
-      </w:r>
-      <w:proofErr w:type="spellStart"/>
-      <w:proofErr w:type="gramEnd"/>
+        <w:t>Name, y, &lt;</w:t>
+      </w:r>
       <w:r>
         <w:rPr>
           <w:rFonts w:ascii="Courier New" w:hAnsi="Courier New" w:cs="Courier New"/>
@@ -4230,7 +3739,7 @@
           <w:szCs w:val="24"/>
           <w:shd w:val="clear" w:color="auto" w:fill="FFFFFF"/>
         </w:rPr>
-        <w:t>Dist</w:t>
+        <w:t xml:space="preserve">, </w:t>
       </w:r>
       <w:r>
         <w:rPr>
@@ -4242,9 +3751,8 @@
           <w:szCs w:val="24"/>
           <w:shd w:val="clear" w:color="auto" w:fill="FFFFFF"/>
         </w:rPr>
-        <w:t>Name</w:t>
-      </w:r>
-      <w:proofErr w:type="spellEnd"/>
+        <w:t>param0&gt;&lt;</w:t>
+      </w:r>
       <w:r>
         <w:rPr>
           <w:rFonts w:ascii="Courier New" w:hAnsi="Courier New" w:cs="Courier New"/>
@@ -4255,7 +3763,7 @@
           <w:szCs w:val="24"/>
           <w:shd w:val="clear" w:color="auto" w:fill="FFFFFF"/>
         </w:rPr>
-        <w:t>, y, &lt;</w:t>
+        <w:t>, OptimMethod</w:t>
       </w:r>
       <w:r>
         <w:rPr>
@@ -4267,7 +3775,7 @@
           <w:szCs w:val="24"/>
           <w:shd w:val="clear" w:color="auto" w:fill="FFFFFF"/>
         </w:rPr>
-        <w:t xml:space="preserve">, </w:t>
+        <w:t>&gt;</w:t>
       </w:r>
       <w:r>
         <w:rPr>
@@ -4279,56 +3787,6 @@
           <w:szCs w:val="24"/>
           <w:shd w:val="clear" w:color="auto" w:fill="FFFFFF"/>
         </w:rPr>
-        <w:t>param0&gt;&lt;</w:t>
-      </w:r>
-      <w:r>
-        <w:rPr>
-          <w:rFonts w:ascii="Courier New" w:hAnsi="Courier New" w:cs="Courier New"/>
-          <w:b/>
-          <w:bCs/>
-          <w:color w:val="000000"/>
-          <w:sz w:val="24"/>
-          <w:szCs w:val="24"/>
-          <w:shd w:val="clear" w:color="auto" w:fill="FFFFFF"/>
-        </w:rPr>
-        <w:t xml:space="preserve">, </w:t>
-      </w:r>
-      <w:proofErr w:type="spellStart"/>
-      <w:r>
-        <w:rPr>
-          <w:rFonts w:ascii="Courier New" w:hAnsi="Courier New" w:cs="Courier New"/>
-          <w:b/>
-          <w:bCs/>
-          <w:color w:val="000000"/>
-          <w:sz w:val="24"/>
-          <w:szCs w:val="24"/>
-          <w:shd w:val="clear" w:color="auto" w:fill="FFFFFF"/>
-        </w:rPr>
-        <w:t>OptimMethod</w:t>
-      </w:r>
-      <w:proofErr w:type="spellEnd"/>
-      <w:r>
-        <w:rPr>
-          <w:rFonts w:ascii="Courier New" w:hAnsi="Courier New" w:cs="Courier New"/>
-          <w:b/>
-          <w:bCs/>
-          <w:color w:val="000000"/>
-          <w:sz w:val="24"/>
-          <w:szCs w:val="24"/>
-          <w:shd w:val="clear" w:color="auto" w:fill="FFFFFF"/>
-        </w:rPr>
-        <w:t>&gt;</w:t>
-      </w:r>
-      <w:r>
-        <w:rPr>
-          <w:rFonts w:ascii="Courier New" w:hAnsi="Courier New" w:cs="Courier New"/>
-          <w:b/>
-          <w:bCs/>
-          <w:color w:val="000000"/>
-          <w:sz w:val="24"/>
-          <w:szCs w:val="24"/>
-          <w:shd w:val="clear" w:color="auto" w:fill="FFFFFF"/>
-        </w:rPr>
         <w:t>)</w:t>
       </w:r>
     </w:p>
@@ -4339,7 +3797,6 @@
       <w:r>
         <w:t xml:space="preserve">e </w:t>
       </w:r>
-      <w:proofErr w:type="spellStart"/>
       <w:r>
         <w:rPr>
           <w:b/>
@@ -4347,7 +3804,6 @@
         </w:rPr>
         <w:t>MLE_Fit</w:t>
       </w:r>
-      <w:proofErr w:type="spellEnd"/>
       <w:r>
         <w:t xml:space="preserve"> </w:t>
       </w:r>
@@ -4373,7 +3829,6 @@
       <w:r>
         <w:t xml:space="preserve">as the </w:t>
       </w:r>
-      <w:proofErr w:type="spellStart"/>
       <w:r>
         <w:rPr>
           <w:b/>
@@ -4381,7 +3836,6 @@
         </w:rPr>
         <w:t>MLE_Fit</w:t>
       </w:r>
-      <w:proofErr w:type="spellEnd"/>
       <w:r>
         <w:t xml:space="preserve"> function returns a </w:t>
       </w:r>
@@ -4413,20 +3867,14 @@
         </w:numPr>
       </w:pPr>
       <w:r>
-        <w:t>L</w:t>
-      </w:r>
-      <w:proofErr w:type="gramStart"/>
-      <w:r>
-        <w:t>$</w:t>
+        <w:t>L$</w:t>
       </w:r>
       <w:r>
         <w:t>”</w:t>
       </w:r>
-      <w:proofErr w:type="spellStart"/>
       <w:r>
         <w:t>Dist</w:t>
       </w:r>
-      <w:proofErr w:type="spellEnd"/>
       <w:r>
         <w:t>”</w:t>
       </w:r>
@@ -4434,31 +3882,19 @@
         <w:t xml:space="preserve"> </w:t>
       </w:r>
       <w:r>
-        <w:t>:</w:t>
-      </w:r>
-      <w:proofErr w:type="gramEnd"/>
+        <w:t xml:space="preserve">: </w:t>
+      </w:r>
+      <w:r>
+        <w:t>A</w:t>
+      </w:r>
       <w:r>
         <w:t xml:space="preserve"> </w:t>
       </w:r>
       <w:r>
-        <w:t>A</w:t>
-      </w:r>
-      <w:r>
-        <w:t xml:space="preserve"> </w:t>
-      </w:r>
-      <w:r>
         <w:t xml:space="preserve">standardized version of the </w:t>
       </w:r>
       <w:r>
-        <w:t>'</w:t>
-      </w:r>
-      <w:proofErr w:type="spellStart"/>
-      <w:r>
-        <w:t>DistName</w:t>
-      </w:r>
-      <w:proofErr w:type="spellEnd"/>
-      <w:r>
-        <w:t>' input string</w:t>
+        <w:t>'DistName' input string</w:t>
       </w:r>
       <w:r>
         <w:t xml:space="preserve">. For example, if the input string was </w:t>
@@ -4473,21 +3909,14 @@
         <w:t>”</w:t>
       </w:r>
       <w:r>
-        <w:t>, the L</w:t>
-      </w:r>
-      <w:proofErr w:type="gramStart"/>
-      <w:r>
-        <w:t>$</w:t>
+        <w:t>, the L$</w:t>
       </w:r>
       <w:r>
         <w:t>”</w:t>
       </w:r>
-      <w:proofErr w:type="spellStart"/>
       <w:r>
         <w:t>Dist</w:t>
       </w:r>
-      <w:proofErr w:type="spellEnd"/>
-      <w:proofErr w:type="gramEnd"/>
       <w:r>
         <w:t>”</w:t>
       </w:r>
@@ -4515,35 +3944,14 @@
           <w:numId w:val="2"/>
         </w:numPr>
       </w:pPr>
-      <w:proofErr w:type="spellStart"/>
-      <w:r>
-        <w:t>L</w:t>
-      </w:r>
-      <w:proofErr w:type="gramStart"/>
-      <w:r>
-        <w:t>$”y</w:t>
-      </w:r>
-      <w:proofErr w:type="spellEnd"/>
-      <w:r>
-        <w:t>” :</w:t>
-      </w:r>
-      <w:proofErr w:type="gramEnd"/>
-      <w:r>
-        <w:t xml:space="preserve"> </w:t>
+      <w:r>
+        <w:t xml:space="preserve">L$”y” : </w:t>
       </w:r>
       <w:r>
         <w:t>A</w:t>
       </w:r>
       <w:r>
-        <w:t xml:space="preserve"> copy of the </w:t>
-      </w:r>
-      <w:proofErr w:type="spellStart"/>
-      <w:r>
-        <w:t>nonmissing</w:t>
-      </w:r>
-      <w:proofErr w:type="spellEnd"/>
-      <w:r>
-        <w:t xml:space="preserve"> elements of the 'y' data.</w:t>
+        <w:t xml:space="preserve"> copy of the nonmissing elements of the 'y' data.</w:t>
       </w:r>
     </w:p>
     <w:p>
@@ -4555,20 +3963,14 @@
         </w:numPr>
       </w:pPr>
       <w:r>
-        <w:t>L</w:t>
-      </w:r>
-      <w:proofErr w:type="gramStart"/>
-      <w:r>
-        <w:t>$</w:t>
+        <w:t>L$</w:t>
       </w:r>
       <w:r>
         <w:t>”</w:t>
       </w:r>
-      <w:proofErr w:type="spellStart"/>
       <w:r>
         <w:t>ParmNames</w:t>
       </w:r>
-      <w:proofErr w:type="spellEnd"/>
       <w:r>
         <w:t>”</w:t>
       </w:r>
@@ -4576,11 +3978,7 @@
         <w:t xml:space="preserve"> </w:t>
       </w:r>
       <w:r>
-        <w:t>:</w:t>
-      </w:r>
-      <w:proofErr w:type="gramEnd"/>
-      <w:r>
-        <w:t xml:space="preserve"> </w:t>
+        <w:t xml:space="preserve">: </w:t>
       </w:r>
       <w:r>
         <w:t>T</w:t>
@@ -4618,13 +4016,8 @@
           <w:numId w:val="2"/>
         </w:numPr>
       </w:pPr>
-      <w:proofErr w:type="spellStart"/>
-      <w:r>
-        <w:t>L</w:t>
-      </w:r>
-      <w:proofErr w:type="gramStart"/>
-      <w:r>
-        <w:t>$</w:t>
+      <w:r>
+        <w:t>L$</w:t>
       </w:r>
       <w:r>
         <w:t>”</w:t>
@@ -4632,7 +4025,6 @@
       <w:r>
         <w:t>Estimate</w:t>
       </w:r>
-      <w:proofErr w:type="spellEnd"/>
       <w:r>
         <w:t>”</w:t>
       </w:r>
@@ -4640,11 +4032,7 @@
         <w:t xml:space="preserve"> </w:t>
       </w:r>
       <w:r>
-        <w:t>:</w:t>
-      </w:r>
-      <w:proofErr w:type="gramEnd"/>
-      <w:r>
-        <w:t xml:space="preserve"> </w:t>
+        <w:t xml:space="preserve">: </w:t>
       </w:r>
       <w:r>
         <w:t>T</w:t>
@@ -4674,11 +4062,7 @@
         </w:numPr>
       </w:pPr>
       <w:r>
-        <w:t>L</w:t>
-      </w:r>
-      <w:proofErr w:type="gramStart"/>
-      <w:r>
-        <w:t>$</w:t>
+        <w:t>L$</w:t>
       </w:r>
       <w:r>
         <w:t>”</w:t>
@@ -4693,11 +4077,7 @@
         <w:t xml:space="preserve"> </w:t>
       </w:r>
       <w:r>
-        <w:t>:</w:t>
-      </w:r>
-      <w:proofErr w:type="gramEnd"/>
-      <w:r>
-        <w:t xml:space="preserve"> The loglikelihood function </w:t>
+        <w:t xml:space="preserve">: The loglikelihood function </w:t>
       </w:r>
       <w:r>
         <w:t xml:space="preserve">evaluated at the </w:t>
@@ -4724,11 +4104,7 @@
         </w:numPr>
       </w:pPr>
       <w:r>
-        <w:t>L</w:t>
-      </w:r>
-      <w:proofErr w:type="gramStart"/>
-      <w:r>
-        <w:t>$</w:t>
+        <w:t>L$</w:t>
       </w:r>
       <w:r>
         <w:t>”</w:t>
@@ -4743,11 +4119,7 @@
         <w:t xml:space="preserve"> </w:t>
       </w:r>
       <w:r>
-        <w:t>:</w:t>
-      </w:r>
-      <w:proofErr w:type="gramEnd"/>
-      <w:r>
-        <w:t xml:space="preserve"> A numerical approximation of the gradient of the loglikelihood function evaluated at the MLE estimates.</w:t>
+        <w:t>: A numerical approximation of the gradient of the loglikelihood function evaluated at the MLE estimates.</w:t>
       </w:r>
     </w:p>
     <w:p>
@@ -4758,13 +4130,8 @@
           <w:numId w:val="2"/>
         </w:numPr>
       </w:pPr>
-      <w:proofErr w:type="spellStart"/>
-      <w:r>
-        <w:t>L</w:t>
-      </w:r>
-      <w:proofErr w:type="gramStart"/>
-      <w:r>
-        <w:t>$</w:t>
+      <w:r>
+        <w:t>L$</w:t>
       </w:r>
       <w:r>
         <w:t>”</w:t>
@@ -4772,7 +4139,6 @@
       <w:r>
         <w:t>Hessian</w:t>
       </w:r>
-      <w:proofErr w:type="spellEnd"/>
       <w:r>
         <w:t>”</w:t>
       </w:r>
@@ -4780,11 +4146,7 @@
         <w:t xml:space="preserve"> </w:t>
       </w:r>
       <w:r>
-        <w:t>:</w:t>
-      </w:r>
-      <w:proofErr w:type="gramEnd"/>
-      <w:r>
-        <w:t xml:space="preserve"> </w:t>
+        <w:t xml:space="preserve">: </w:t>
       </w:r>
       <w:r>
         <w:t>A</w:t>
@@ -4802,20 +4164,14 @@
         </w:numPr>
       </w:pPr>
       <w:r>
-        <w:t>L</w:t>
-      </w:r>
-      <w:proofErr w:type="gramStart"/>
-      <w:r>
-        <w:t>$</w:t>
+        <w:t>L$</w:t>
       </w:r>
       <w:r>
         <w:t>”</w:t>
       </w:r>
-      <w:proofErr w:type="spellStart"/>
       <w:r>
         <w:t>StdErr</w:t>
       </w:r>
-      <w:proofErr w:type="spellEnd"/>
       <w:r>
         <w:t>”</w:t>
       </w:r>
@@ -4823,11 +4179,7 @@
         <w:t xml:space="preserve"> </w:t>
       </w:r>
       <w:r>
-        <w:t>:</w:t>
-      </w:r>
-      <w:proofErr w:type="gramEnd"/>
-      <w:r>
-        <w:t xml:space="preserve"> </w:t>
+        <w:t xml:space="preserve">: </w:t>
       </w:r>
       <w:r>
         <w:t>E</w:t>
@@ -4875,29 +4227,19 @@
         </w:rPr>
       </w:pPr>
       <w:r>
-        <w:t>L</w:t>
-      </w:r>
-      <w:proofErr w:type="gramStart"/>
-      <w:r>
-        <w:t>$</w:t>
+        <w:t>L$</w:t>
       </w:r>
       <w:r>
         <w:t>”</w:t>
       </w:r>
-      <w:proofErr w:type="spellStart"/>
       <w:r>
         <w:t>CritNames</w:t>
       </w:r>
-      <w:proofErr w:type="spellEnd"/>
       <w:r>
         <w:t>”</w:t>
       </w:r>
       <w:r>
-        <w:t xml:space="preserve"> :</w:t>
-      </w:r>
-      <w:proofErr w:type="gramEnd"/>
-      <w:r>
-        <w:t xml:space="preserve"> A </w:t>
+        <w:t xml:space="preserve"> : A </w:t>
       </w:r>
       <w:r>
         <w:t xml:space="preserve">vector of names </w:t>
@@ -4926,21 +4268,8 @@
           <w:numId w:val="2"/>
         </w:numPr>
       </w:pPr>
-      <w:proofErr w:type="spellStart"/>
-      <w:r>
-        <w:t>L</w:t>
-      </w:r>
-      <w:proofErr w:type="gramStart"/>
-      <w:r>
-        <w:t>$”Crit</w:t>
-      </w:r>
-      <w:proofErr w:type="spellEnd"/>
-      <w:r>
-        <w:t>” :</w:t>
-      </w:r>
-      <w:proofErr w:type="gramEnd"/>
-      <w:r>
-        <w:t xml:space="preserve"> A vector of LL-based fit criteria.</w:t>
+      <w:r>
+        <w:t>L$”Crit” : A vector of LL-based fit criteria.</w:t>
       </w:r>
       <w:r>
         <w:t xml:space="preserve">  The formulas for these criteria are documented in “Statistics of Fit” section in the documentation for the SEVERITY procedure.</w:t>
@@ -4950,46 +4279,15 @@
       <w:r>
         <w:t xml:space="preserve">You access these fields directly (for example, </w:t>
       </w:r>
-      <w:proofErr w:type="spellStart"/>
       <w:r>
         <w:rPr>
           <w:rFonts w:ascii="Courier New" w:hAnsi="Courier New" w:cs="Courier New"/>
         </w:rPr>
-        <w:t>est</w:t>
-      </w:r>
-      <w:proofErr w:type="spellEnd"/>
-      <w:r>
-        <w:rPr>
-          <w:rFonts w:ascii="Courier New" w:hAnsi="Courier New" w:cs="Courier New"/>
-        </w:rPr>
-        <w:t xml:space="preserve"> = </w:t>
-      </w:r>
-      <w:proofErr w:type="spellStart"/>
-      <w:r>
-        <w:rPr>
-          <w:rFonts w:ascii="Courier New" w:hAnsi="Courier New" w:cs="Courier New"/>
-        </w:rPr>
-        <w:t>L</w:t>
-      </w:r>
-      <w:proofErr w:type="gramStart"/>
-      <w:r>
-        <w:rPr>
-          <w:rFonts w:ascii="Courier New" w:hAnsi="Courier New" w:cs="Courier New"/>
-        </w:rPr>
-        <w:t>$”Estimate</w:t>
-      </w:r>
-      <w:proofErr w:type="spellEnd"/>
-      <w:proofErr w:type="gramEnd"/>
-      <w:r>
-        <w:rPr>
-          <w:rFonts w:ascii="Courier New" w:hAnsi="Courier New" w:cs="Courier New"/>
-        </w:rPr>
-        <w:t>”</w:t>
+        <w:t>est = L$”Estimate”</w:t>
       </w:r>
       <w:r>
         <w:t xml:space="preserve">), or you can use the </w:t>
       </w:r>
-      <w:proofErr w:type="spellStart"/>
       <w:r>
         <w:rPr>
           <w:b/>
@@ -4997,17 +4295,8 @@
         </w:rPr>
         <w:t>MLE_Summary</w:t>
       </w:r>
-      <w:proofErr w:type="spellEnd"/>
-      <w:r>
-        <w:t xml:space="preserve"> subroutine to display some or </w:t>
-      </w:r>
-      <w:proofErr w:type="gramStart"/>
-      <w:r>
-        <w:t>all of</w:t>
-      </w:r>
-      <w:proofErr w:type="gramEnd"/>
-      <w:r>
-        <w:t xml:space="preserve"> the items in nicely formatted tables.</w:t>
+      <w:r>
+        <w:t xml:space="preserve"> subroutine to display some or all of the items in nicely formatted tables.</w:t>
       </w:r>
       <w:r>
         <w:br/>
@@ -5023,6 +4312,7 @@
       <w:r>
         <w:rPr>
           <w:rFonts w:ascii="Courier New" w:hAnsi="Courier New" w:cs="Courier New"/>
+          <w:noProof/>
           <w:sz w:val="24"/>
           <w:szCs w:val="24"/>
           <w:shd w:val="clear" w:color="auto" w:fill="FFFFFF"/>
@@ -5172,9 +4462,8 @@
                                 <w:szCs w:val="24"/>
                                 <w:shd w:val="clear" w:color="auto" w:fill="FFFFFF"/>
                               </w:rPr>
-                              <w:t>3,4,8,</w:t>
-                            </w:r>
-                            <w:proofErr w:type="gramStart"/>
+                              <w:t>3,4,8,3,7,</w:t>
+                            </w:r>
                             <w:r>
                               <w:rPr>
                                 <w:rFonts w:ascii="Courier New" w:hAnsi="Courier New" w:cs="Courier New"/>
@@ -5182,7 +4471,7 @@
                                 <w:szCs w:val="24"/>
                                 <w:shd w:val="clear" w:color="auto" w:fill="FFFFFF"/>
                               </w:rPr>
-                              <w:t>3,7,</w:t>
+                              <w:t>.,</w:t>
                             </w:r>
                             <w:r>
                               <w:rPr>
@@ -5191,7 +4480,7 @@
                                 <w:szCs w:val="24"/>
                                 <w:shd w:val="clear" w:color="auto" w:fill="FFFFFF"/>
                               </w:rPr>
-                              <w:t>.,</w:t>
+                              <w:t>5,3,</w:t>
                             </w:r>
                             <w:r>
                               <w:rPr>
@@ -5200,7 +4489,7 @@
                                 <w:szCs w:val="24"/>
                                 <w:shd w:val="clear" w:color="auto" w:fill="FFFFFF"/>
                               </w:rPr>
-                              <w:t>5,3,</w:t>
+                              <w:t>.,</w:t>
                             </w:r>
                             <w:r>
                               <w:rPr>
@@ -5209,9 +4498,8 @@
                                 <w:szCs w:val="24"/>
                                 <w:shd w:val="clear" w:color="auto" w:fill="FFFFFF"/>
                               </w:rPr>
-                              <w:t>.,</w:t>
-                            </w:r>
-                            <w:proofErr w:type="gramEnd"/>
+                              <w:t>3,6,6,1,</w:t>
+                            </w:r>
                             <w:r>
                               <w:rPr>
                                 <w:rFonts w:ascii="Courier New" w:hAnsi="Courier New" w:cs="Courier New"/>
@@ -5219,9 +4507,8 @@
                                 <w:szCs w:val="24"/>
                                 <w:shd w:val="clear" w:color="auto" w:fill="FFFFFF"/>
                               </w:rPr>
-                              <w:t>3,6,</w:t>
-                            </w:r>
-                            <w:proofErr w:type="gramStart"/>
+                              <w:t>.,</w:t>
+                            </w:r>
                             <w:r>
                               <w:rPr>
                                 <w:rFonts w:ascii="Courier New" w:hAnsi="Courier New" w:cs="Courier New"/>
@@ -5229,7 +4516,7 @@
                                 <w:szCs w:val="24"/>
                                 <w:shd w:val="clear" w:color="auto" w:fill="FFFFFF"/>
                               </w:rPr>
-                              <w:t>6,1,</w:t>
+                              <w:t>2</w:t>
                             </w:r>
                             <w:r>
                               <w:rPr>
@@ -5238,29 +4525,8 @@
                                 <w:szCs w:val="24"/>
                                 <w:shd w:val="clear" w:color="auto" w:fill="FFFFFF"/>
                               </w:rPr>
-                              <w:t>.,</w:t>
-                            </w:r>
-                            <w:proofErr w:type="gramEnd"/>
-                            <w:r>
-                              <w:rPr>
-                                <w:rFonts w:ascii="Courier New" w:hAnsi="Courier New" w:cs="Courier New"/>
-                                <w:sz w:val="24"/>
-                                <w:szCs w:val="24"/>
-                                <w:shd w:val="clear" w:color="auto" w:fill="FFFFFF"/>
-                              </w:rPr>
-                              <w:t>2</w:t>
-                            </w:r>
-                            <w:proofErr w:type="gramStart"/>
-                            <w:r>
-                              <w:rPr>
-                                <w:rFonts w:ascii="Courier New" w:hAnsi="Courier New" w:cs="Courier New"/>
-                                <w:sz w:val="24"/>
-                                <w:szCs w:val="24"/>
-                                <w:shd w:val="clear" w:color="auto" w:fill="FFFFFF"/>
-                              </w:rPr>
                               <w:t>};</w:t>
                             </w:r>
-                            <w:proofErr w:type="gramEnd"/>
                           </w:p>
                           <w:p>
                             <w:pPr>
@@ -5282,9 +4548,14 @@
                                 <w:szCs w:val="24"/>
                                 <w:shd w:val="clear" w:color="auto" w:fill="FFFFFF"/>
                               </w:rPr>
-                              <w:t xml:space="preserve">L = </w:t>
-                            </w:r>
-                            <w:proofErr w:type="spellStart"/>
+                              <w:t>L = MLE_Fit(</w:t>
+                            </w:r>
+                            <w:r>
+                              <w:rPr>
+                                <w:rFonts w:ascii="Courier New" w:hAnsi="Courier New" w:cs="Courier New"/>
+                              </w:rPr>
+                              <w:t>"</w:t>
+                            </w:r>
                             <w:r>
                               <w:rPr>
                                 <w:rFonts w:ascii="Courier New" w:hAnsi="Courier New" w:cs="Courier New"/>
@@ -5292,9 +4563,14 @@
                                 <w:szCs w:val="24"/>
                                 <w:shd w:val="clear" w:color="auto" w:fill="FFFFFF"/>
                               </w:rPr>
-                              <w:t>MLE_</w:t>
-                            </w:r>
-                            <w:proofErr w:type="gramStart"/>
+                              <w:t>Lognormal</w:t>
+                            </w:r>
+                            <w:r>
+                              <w:rPr>
+                                <w:rFonts w:ascii="Courier New" w:hAnsi="Courier New" w:cs="Courier New"/>
+                              </w:rPr>
+                              <w:t>",</w:t>
+                            </w:r>
                             <w:r>
                               <w:rPr>
                                 <w:rFonts w:ascii="Courier New" w:hAnsi="Courier New" w:cs="Courier New"/>
@@ -5302,69 +4578,8 @@
                                 <w:szCs w:val="24"/>
                                 <w:shd w:val="clear" w:color="auto" w:fill="FFFFFF"/>
                               </w:rPr>
-                              <w:t>Fit</w:t>
-                            </w:r>
-                            <w:proofErr w:type="spellEnd"/>
-                            <w:r>
-                              <w:rPr>
-                                <w:rFonts w:ascii="Courier New" w:hAnsi="Courier New" w:cs="Courier New"/>
-                                <w:sz w:val="24"/>
-                                <w:szCs w:val="24"/>
-                                <w:shd w:val="clear" w:color="auto" w:fill="FFFFFF"/>
-                              </w:rPr>
-                              <w:t>(</w:t>
-                            </w:r>
-                            <w:proofErr w:type="gramEnd"/>
-                            <w:r>
-                              <w:rPr>
-                                <w:rFonts w:ascii="Courier New" w:hAnsi="Courier New" w:cs="Courier New"/>
-                              </w:rPr>
-                              <w:t>"</w:t>
-                            </w:r>
-                            <w:r>
-                              <w:rPr>
-                                <w:rFonts w:ascii="Courier New" w:hAnsi="Courier New" w:cs="Courier New"/>
-                                <w:sz w:val="24"/>
-                                <w:szCs w:val="24"/>
-                                <w:shd w:val="clear" w:color="auto" w:fill="FFFFFF"/>
-                              </w:rPr>
-                              <w:t>Lognormal</w:t>
-                            </w:r>
-                            <w:r>
-                              <w:rPr>
-                                <w:rFonts w:ascii="Courier New" w:hAnsi="Courier New" w:cs="Courier New"/>
-                              </w:rPr>
-                              <w:t>",</w:t>
-                            </w:r>
-                            <w:r>
-                              <w:rPr>
-                                <w:rFonts w:ascii="Courier New" w:hAnsi="Courier New" w:cs="Courier New"/>
-                                <w:sz w:val="24"/>
-                                <w:szCs w:val="24"/>
-                                <w:shd w:val="clear" w:color="auto" w:fill="FFFFFF"/>
-                              </w:rPr>
-                              <w:t xml:space="preserve"> </w:t>
-                            </w:r>
-                            <w:r>
-                              <w:rPr>
-                                <w:rFonts w:ascii="Courier New" w:hAnsi="Courier New" w:cs="Courier New"/>
-                                <w:sz w:val="24"/>
-                                <w:szCs w:val="24"/>
-                                <w:shd w:val="clear" w:color="auto" w:fill="FFFFFF"/>
-                              </w:rPr>
-                              <w:t>y</w:t>
-                            </w:r>
-                            <w:proofErr w:type="gramStart"/>
-                            <w:r>
-                              <w:rPr>
-                                <w:rFonts w:ascii="Courier New" w:hAnsi="Courier New" w:cs="Courier New"/>
-                                <w:sz w:val="24"/>
-                                <w:szCs w:val="24"/>
-                                <w:shd w:val="clear" w:color="auto" w:fill="FFFFFF"/>
-                              </w:rPr>
-                              <w:t>);</w:t>
-                            </w:r>
-                            <w:proofErr w:type="gramEnd"/>
+                              <w:t xml:space="preserve"> y);</w:t>
+                            </w:r>
                           </w:p>
                           <w:p>
                             <w:pPr>
@@ -5386,39 +4601,8 @@
                                 <w:szCs w:val="24"/>
                                 <w:shd w:val="clear" w:color="auto" w:fill="FFFFFF"/>
                               </w:rPr>
-                              <w:t xml:space="preserve">run </w:t>
-                            </w:r>
-                            <w:proofErr w:type="spellStart"/>
-                            <w:r>
-                              <w:rPr>
-                                <w:rFonts w:ascii="Courier New" w:hAnsi="Courier New" w:cs="Courier New"/>
-                                <w:sz w:val="24"/>
-                                <w:szCs w:val="24"/>
-                                <w:shd w:val="clear" w:color="auto" w:fill="FFFFFF"/>
-                              </w:rPr>
-                              <w:t>MLE_Summary</w:t>
-                            </w:r>
-                            <w:proofErr w:type="spellEnd"/>
-                            <w:r>
-                              <w:rPr>
-                                <w:rFonts w:ascii="Courier New" w:hAnsi="Courier New" w:cs="Courier New"/>
-                                <w:sz w:val="24"/>
-                                <w:szCs w:val="24"/>
-                                <w:shd w:val="clear" w:color="auto" w:fill="FFFFFF"/>
-                              </w:rPr>
-                              <w:t>(L</w:t>
-                            </w:r>
-                            <w:proofErr w:type="gramStart"/>
-                            <w:r>
-                              <w:rPr>
-                                <w:rFonts w:ascii="Courier New" w:hAnsi="Courier New" w:cs="Courier New"/>
-                                <w:sz w:val="24"/>
-                                <w:szCs w:val="24"/>
-                                <w:shd w:val="clear" w:color="auto" w:fill="FFFFFF"/>
-                              </w:rPr>
-                              <w:t>);</w:t>
-                            </w:r>
-                            <w:proofErr w:type="gramEnd"/>
+                              <w:t>run MLE_Summary(L);</w:t>
+                            </w:r>
                           </w:p>
                         </w:txbxContent>
                       </wps:txbx>
@@ -5778,7 +4962,6 @@
           <w:shd w:val="clear" w:color="auto" w:fill="FFFFFF"/>
         </w:rPr>
       </w:pPr>
-      <w:proofErr w:type="spellStart"/>
       <w:r>
         <w:rPr>
           <w:rFonts w:ascii="Courier New" w:hAnsi="Courier New" w:cs="Courier New"/>
@@ -5801,9 +4984,8 @@
           <w:szCs w:val="24"/>
           <w:shd w:val="clear" w:color="auto" w:fill="FFFFFF"/>
         </w:rPr>
-        <w:t>E_</w:t>
-      </w:r>
-      <w:proofErr w:type="gramStart"/>
+        <w:t>E_Summary</w:t>
+      </w:r>
       <w:r>
         <w:rPr>
           <w:rFonts w:ascii="Courier New" w:hAnsi="Courier New" w:cs="Courier New"/>
@@ -5814,9 +4996,8 @@
           <w:szCs w:val="24"/>
           <w:shd w:val="clear" w:color="auto" w:fill="FFFFFF"/>
         </w:rPr>
-        <w:t>Summary</w:t>
-      </w:r>
-      <w:proofErr w:type="spellEnd"/>
+        <w:t>(</w:t>
+      </w:r>
       <w:r>
         <w:rPr>
           <w:rFonts w:ascii="Courier New" w:hAnsi="Courier New" w:cs="Courier New"/>
@@ -5827,9 +5008,8 @@
           <w:szCs w:val="24"/>
           <w:shd w:val="clear" w:color="auto" w:fill="FFFFFF"/>
         </w:rPr>
-        <w:t>(</w:t>
-      </w:r>
-      <w:proofErr w:type="gramEnd"/>
+        <w:t>L</w:t>
+      </w:r>
       <w:r>
         <w:rPr>
           <w:rFonts w:ascii="Courier New" w:hAnsi="Courier New" w:cs="Courier New"/>
@@ -5840,7 +5020,7 @@
           <w:szCs w:val="24"/>
           <w:shd w:val="clear" w:color="auto" w:fill="FFFFFF"/>
         </w:rPr>
-        <w:t>L</w:t>
+        <w:t xml:space="preserve">&lt;, </w:t>
       </w:r>
       <w:r>
         <w:rPr>
@@ -5852,9 +5032,8 @@
           <w:szCs w:val="24"/>
           <w:shd w:val="clear" w:color="auto" w:fill="FFFFFF"/>
         </w:rPr>
-        <w:t xml:space="preserve">&lt;, </w:t>
-      </w:r>
-      <w:proofErr w:type="spellStart"/>
+        <w:t>printOpt</w:t>
+      </w:r>
       <w:r>
         <w:rPr>
           <w:rFonts w:ascii="Courier New" w:hAnsi="Courier New" w:cs="Courier New"/>
@@ -5865,9 +5044,8 @@
           <w:szCs w:val="24"/>
           <w:shd w:val="clear" w:color="auto" w:fill="FFFFFF"/>
         </w:rPr>
-        <w:t>printOpt</w:t>
-      </w:r>
-      <w:proofErr w:type="spellEnd"/>
+        <w:t>&gt;&lt;</w:t>
+      </w:r>
       <w:r>
         <w:rPr>
           <w:rFonts w:ascii="Courier New" w:hAnsi="Courier New" w:cs="Courier New"/>
@@ -5878,7 +5056,7 @@
           <w:szCs w:val="24"/>
           <w:shd w:val="clear" w:color="auto" w:fill="FFFFFF"/>
         </w:rPr>
-        <w:t>&gt;&lt;</w:t>
+        <w:t>, showCI</w:t>
       </w:r>
       <w:r>
         <w:rPr>
@@ -5890,9 +5068,8 @@
           <w:szCs w:val="24"/>
           <w:shd w:val="clear" w:color="auto" w:fill="FFFFFF"/>
         </w:rPr>
-        <w:t xml:space="preserve">, </w:t>
-      </w:r>
-      <w:proofErr w:type="spellStart"/>
+        <w:t>&gt;&lt;</w:t>
+      </w:r>
       <w:r>
         <w:rPr>
           <w:rFonts w:ascii="Courier New" w:hAnsi="Courier New" w:cs="Courier New"/>
@@ -5903,9 +5080,8 @@
           <w:szCs w:val="24"/>
           <w:shd w:val="clear" w:color="auto" w:fill="FFFFFF"/>
         </w:rPr>
-        <w:t>showCI</w:t>
-      </w:r>
-      <w:proofErr w:type="spellEnd"/>
+        <w:t>, alpha</w:t>
+      </w:r>
       <w:r>
         <w:rPr>
           <w:rFonts w:ascii="Courier New" w:hAnsi="Courier New" w:cs="Courier New"/>
@@ -5916,7 +5092,7 @@
           <w:szCs w:val="24"/>
           <w:shd w:val="clear" w:color="auto" w:fill="FFFFFF"/>
         </w:rPr>
-        <w:t>&gt;&lt;</w:t>
+        <w:t>&gt;</w:t>
       </w:r>
       <w:r>
         <w:rPr>
@@ -5928,30 +5104,6 @@
           <w:szCs w:val="24"/>
           <w:shd w:val="clear" w:color="auto" w:fill="FFFFFF"/>
         </w:rPr>
-        <w:t>, alpha</w:t>
-      </w:r>
-      <w:r>
-        <w:rPr>
-          <w:rFonts w:ascii="Courier New" w:hAnsi="Courier New" w:cs="Courier New"/>
-          <w:b/>
-          <w:bCs/>
-          <w:color w:val="000000"/>
-          <w:sz w:val="24"/>
-          <w:szCs w:val="24"/>
-          <w:shd w:val="clear" w:color="auto" w:fill="FFFFFF"/>
-        </w:rPr>
-        <w:t>&gt;</w:t>
-      </w:r>
-      <w:r>
-        <w:rPr>
-          <w:rFonts w:ascii="Courier New" w:hAnsi="Courier New" w:cs="Courier New"/>
-          <w:b/>
-          <w:bCs/>
-          <w:color w:val="000000"/>
-          <w:sz w:val="24"/>
-          <w:szCs w:val="24"/>
-          <w:shd w:val="clear" w:color="auto" w:fill="FFFFFF"/>
-        </w:rPr>
         <w:t>)</w:t>
       </w:r>
     </w:p>
@@ -5971,7 +5123,6 @@
       <w:r>
         <w:t xml:space="preserve">are returned by the </w:t>
       </w:r>
-      <w:proofErr w:type="spellStart"/>
       <w:r>
         <w:rPr>
           <w:b/>
@@ -5979,7 +5130,6 @@
         </w:rPr>
         <w:t>MLE_Fit</w:t>
       </w:r>
-      <w:proofErr w:type="spellEnd"/>
       <w:r>
         <w:t xml:space="preserve"> </w:t>
       </w:r>
@@ -6001,18 +5151,12 @@
           <w:numId w:val="11"/>
         </w:numPr>
       </w:pPr>
-      <w:proofErr w:type="gramStart"/>
-      <w:r>
-        <w:t>L :</w:t>
-      </w:r>
-      <w:proofErr w:type="gramEnd"/>
-      <w:r>
-        <w:t xml:space="preserve"> A</w:t>
+      <w:r>
+        <w:t>L : A</w:t>
       </w:r>
       <w:r>
         <w:t xml:space="preserve"> list that is returned by the </w:t>
       </w:r>
-      <w:proofErr w:type="spellStart"/>
       <w:r>
         <w:rPr>
           <w:b/>
@@ -6020,7 +5164,6 @@
         </w:rPr>
         <w:t>MLE_Fit</w:t>
       </w:r>
-      <w:proofErr w:type="spellEnd"/>
       <w:r>
         <w:t xml:space="preserve"> function. </w:t>
       </w:r>
@@ -6033,18 +5176,8 @@
           <w:numId w:val="11"/>
         </w:numPr>
       </w:pPr>
-      <w:proofErr w:type="spellStart"/>
-      <w:proofErr w:type="gramStart"/>
-      <w:r>
-        <w:t>printOpt</w:t>
-      </w:r>
-      <w:proofErr w:type="spellEnd"/>
-      <w:r>
-        <w:t xml:space="preserve"> :</w:t>
-      </w:r>
-      <w:proofErr w:type="gramEnd"/>
-      <w:r>
-        <w:t xml:space="preserve"> An integer that indicates the amount of printed output. Valid values are:</w:t>
+      <w:r>
+        <w:t>printOpt : An integer that indicates the amount of printed output. Valid values are:</w:t>
       </w:r>
     </w:p>
     <w:p>
@@ -6055,13 +5188,8 @@
           <w:numId w:val="11"/>
         </w:numPr>
       </w:pPr>
-      <w:proofErr w:type="gramStart"/>
-      <w:r>
-        <w:t>0 :</w:t>
-      </w:r>
-      <w:proofErr w:type="gramEnd"/>
-      <w:r>
-        <w:t xml:space="preserve"> </w:t>
+      <w:r>
+        <w:t xml:space="preserve">0 : </w:t>
       </w:r>
       <w:r>
         <w:t>Print the parameter estimates</w:t>
@@ -6078,16 +5206,14 @@
           <w:numId w:val="11"/>
         </w:numPr>
       </w:pPr>
-      <w:proofErr w:type="gramStart"/>
-      <w:r>
-        <w:t>1 :</w:t>
-      </w:r>
-      <w:proofErr w:type="gramEnd"/>
-      <w:r>
-        <w:t xml:space="preserve"> Print the previous output and the </w:t>
+      <w:r>
+        <w:t xml:space="preserve">1 : Print the previous output and the </w:t>
       </w:r>
       <w:r>
         <w:t>LL-based fit statistics.</w:t>
+      </w:r>
+      <w:r>
+        <w:t xml:space="preserve"> This is the default.</w:t>
       </w:r>
     </w:p>
     <w:p>
@@ -6098,55 +5224,8 @@
           <w:numId w:val="11"/>
         </w:numPr>
       </w:pPr>
-      <w:proofErr w:type="gramStart"/>
-      <w:r>
-        <w:t>2 :</w:t>
-      </w:r>
-      <w:proofErr w:type="gramEnd"/>
-      <w:r>
-        <w:t xml:space="preserve"> Print the previous output and the optimization details, including the following quantities evaluated at the </w:t>
-      </w:r>
-      <w:r>
-        <w:t>MLE</w:t>
-      </w:r>
-      <w:r>
-        <w:t>: the LL, the g</w:t>
-      </w:r>
-      <w:r>
-        <w:t>radient</w:t>
-      </w:r>
-      <w:r>
-        <w:t>, the norm of the g</w:t>
-      </w:r>
-      <w:r>
-        <w:t>radient</w:t>
-      </w:r>
-      <w:r>
-        <w:t>, the Hessian m</w:t>
-      </w:r>
-      <w:r>
-        <w:t>atrix</w:t>
-      </w:r>
-      <w:r>
-        <w:t>, and the e</w:t>
-      </w:r>
-      <w:r>
-        <w:t xml:space="preserve">igenvalues </w:t>
-      </w:r>
-      <w:r>
-        <w:t xml:space="preserve">of the Hessian matrix </w:t>
-      </w:r>
-      <w:r>
-        <w:t>(</w:t>
-      </w:r>
-      <w:r>
-        <w:t xml:space="preserve">which </w:t>
-      </w:r>
-      <w:r>
-        <w:t>should be negative)</w:t>
-      </w:r>
-      <w:r>
-        <w:t>.</w:t>
+      <w:r>
+        <w:t>2 : Print the previous output and the optimization details, including the following quantities evaluated at the MLE: the LL, the gradient, the norm of the gradient, the Hessian matrix, and the eigenvalues of the Hessian matrix (which should be negative).</w:t>
       </w:r>
     </w:p>
     <w:p>
@@ -6157,26 +5236,8 @@
           <w:numId w:val="11"/>
         </w:numPr>
       </w:pPr>
-      <w:proofErr w:type="spellStart"/>
-      <w:proofErr w:type="gramStart"/>
-      <w:r>
-        <w:t>showCI</w:t>
-      </w:r>
-      <w:proofErr w:type="spellEnd"/>
-      <w:r>
-        <w:t xml:space="preserve"> :</w:t>
-      </w:r>
-      <w:proofErr w:type="gramEnd"/>
-      <w:r>
-        <w:t xml:space="preserve"> If </w:t>
-      </w:r>
-      <w:proofErr w:type="spellStart"/>
-      <w:r>
-        <w:t>showCI</w:t>
-      </w:r>
-      <w:proofErr w:type="spellEnd"/>
-      <w:r>
-        <w:t xml:space="preserve">=1, appends </w:t>
+      <w:r>
+        <w:t xml:space="preserve">showCI : If showCI=1, appends </w:t>
       </w:r>
       <m:oMath>
         <m:r>
@@ -6190,21 +5251,7 @@
         <w:rPr>
           <w:rFonts w:eastAsiaTheme="minorEastAsia"/>
         </w:rPr>
-        <w:t xml:space="preserve">*100% confidence intervals to the parameter estimates table. The default is </w:t>
-      </w:r>
-      <w:proofErr w:type="spellStart"/>
-      <w:r>
-        <w:rPr>
-          <w:rFonts w:eastAsiaTheme="minorEastAsia"/>
-        </w:rPr>
-        <w:t>showCI</w:t>
-      </w:r>
-      <w:proofErr w:type="spellEnd"/>
-      <w:r>
-        <w:rPr>
-          <w:rFonts w:eastAsiaTheme="minorEastAsia"/>
-        </w:rPr>
-        <w:t>=0.</w:t>
+        <w:t>*100% confidence intervals to the parameter estimates table. The default is showCI=0.</w:t>
       </w:r>
     </w:p>
     <w:p>
@@ -6215,19 +5262,11 @@
           <w:numId w:val="11"/>
         </w:numPr>
       </w:pPr>
-      <w:proofErr w:type="gramStart"/>
       <w:r>
         <w:rPr>
           <w:rFonts w:eastAsiaTheme="minorEastAsia"/>
         </w:rPr>
-        <w:t>alpha :</w:t>
-      </w:r>
-      <w:proofErr w:type="gramEnd"/>
-      <w:r>
-        <w:rPr>
-          <w:rFonts w:eastAsiaTheme="minorEastAsia"/>
-        </w:rPr>
-        <w:t xml:space="preserve"> Specifies the significance level for statistics. By default, alpha=0.05.</w:t>
+        <w:t>alpha : Specifies the significance level for statistics. By default, alpha=0.05.</w:t>
       </w:r>
     </w:p>
     <w:p>
@@ -6240,7 +5279,6 @@
       <w:r>
         <w:t xml:space="preserve">documentation for the </w:t>
       </w:r>
-      <w:proofErr w:type="spellStart"/>
       <w:r>
         <w:rPr>
           <w:b/>
@@ -6248,14 +5286,12 @@
         </w:rPr>
         <w:t>MLE_Fit</w:t>
       </w:r>
-      <w:proofErr w:type="spellEnd"/>
       <w:r>
         <w:t xml:space="preserve"> function for an example</w:t>
       </w:r>
       <w:r>
         <w:t xml:space="preserve"> of calling the </w:t>
       </w:r>
-      <w:proofErr w:type="spellStart"/>
       <w:r>
         <w:rPr>
           <w:b/>
@@ -6263,7 +5299,6 @@
         </w:rPr>
         <w:t>MLE_Summary</w:t>
       </w:r>
-      <w:proofErr w:type="spellEnd"/>
       <w:r>
         <w:t xml:space="preserve"> subroutine</w:t>
       </w:r>
@@ -6284,7 +5319,6 @@
       </w:r>
     </w:p>
     <w:p>
-      <w:proofErr w:type="spellStart"/>
       <w:r>
         <w:rPr>
           <w:rFonts w:ascii="Courier New" w:hAnsi="Courier New" w:cs="Courier New"/>
@@ -6322,7 +5356,6 @@
         </w:rPr>
         <w:t>_</w:t>
       </w:r>
-      <w:proofErr w:type="gramStart"/>
       <w:r>
         <w:rPr>
           <w:rFonts w:ascii="Courier New" w:hAnsi="Courier New" w:cs="Courier New"/>
@@ -6335,7 +5368,6 @@
         </w:rPr>
         <w:t>MoM</w:t>
       </w:r>
-      <w:proofErr w:type="spellEnd"/>
       <w:r>
         <w:rPr>
           <w:rFonts w:ascii="Courier New" w:hAnsi="Courier New" w:cs="Courier New"/>
@@ -6348,8 +5380,6 @@
         </w:rPr>
         <w:t>(</w:t>
       </w:r>
-      <w:proofErr w:type="spellStart"/>
-      <w:proofErr w:type="gramEnd"/>
       <w:r>
         <w:rPr>
           <w:rFonts w:ascii="Courier New" w:hAnsi="Courier New" w:cs="Courier New"/>
@@ -6374,7 +5404,6 @@
         </w:rPr>
         <w:t>Name</w:t>
       </w:r>
-      <w:proofErr w:type="spellEnd"/>
       <w:r>
         <w:rPr>
           <w:rFonts w:ascii="Courier New" w:hAnsi="Courier New" w:cs="Courier New"/>
@@ -6426,26 +5455,13 @@
     </w:p>
     <w:p>
       <w:r>
-        <w:t xml:space="preserve">This function returns a (1 x </w:t>
-      </w:r>
-      <w:proofErr w:type="spellStart"/>
-      <w:r>
-        <w:t>n_p</w:t>
-      </w:r>
-      <w:proofErr w:type="spellEnd"/>
-      <w:r>
-        <w:t>) vector of parameter estimates</w:t>
+        <w:t>This function returns a (1 x n_p) vector of parameter estimates</w:t>
       </w:r>
       <w:r>
         <w:t xml:space="preserve"> as computed by the method of moments. Here </w:t>
       </w:r>
-      <w:proofErr w:type="spellStart"/>
-      <w:r>
-        <w:t>n_p</w:t>
-      </w:r>
-      <w:proofErr w:type="spellEnd"/>
-      <w:r>
-        <w:t xml:space="preserve"> is the number of parameters in the model, as shown in the third column of</w:t>
+      <w:r>
+        <w:t>n_p is the number of parameters in the model, as shown in the third column of</w:t>
       </w:r>
       <w:r>
         <w:t xml:space="preserve"> Table 1. </w:t>
@@ -6468,21 +5484,14 @@
           <w:shd w:val="clear" w:color="auto" w:fill="FFFFFF"/>
         </w:rPr>
       </w:pPr>
-      <w:proofErr w:type="spellStart"/>
-      <w:proofErr w:type="gramStart"/>
       <w:r>
         <w:t>D</w:t>
       </w:r>
       <w:r>
         <w:t>istName</w:t>
       </w:r>
-      <w:proofErr w:type="spellEnd"/>
-      <w:r>
-        <w:t xml:space="preserve"> :</w:t>
-      </w:r>
-      <w:proofErr w:type="gramEnd"/>
-      <w:r>
-        <w:t xml:space="preserve"> A string that names a built-in distribution, as shown in Table 1. For example, </w:t>
+      <w:r>
+        <w:t xml:space="preserve"> : A string that names a built-in distribution, as shown in Table 1. For example, </w:t>
       </w:r>
       <w:r>
         <w:t>“</w:t>
@@ -6505,13 +5514,8 @@
           <w:numId w:val="2"/>
         </w:numPr>
       </w:pPr>
-      <w:proofErr w:type="gramStart"/>
-      <w:r>
-        <w:t>y :</w:t>
-      </w:r>
-      <w:proofErr w:type="gramEnd"/>
-      <w:r>
-        <w:t xml:space="preserve"> An (n x 1) data vector. The function </w:t>
+      <w:r>
+        <w:t xml:space="preserve">y : An (n x 1) data vector. The function </w:t>
       </w:r>
       <w:r>
         <w:t xml:space="preserve">computes parameter estimates so that the lower-order moments of the distribution match the sample statistics of the </w:t>
@@ -6616,44 +5620,8 @@
                               <w:rPr>
                                 <w:rFonts w:ascii="Courier New" w:hAnsi="Courier New" w:cs="Courier New"/>
                               </w:rPr>
-                              <w:t>y = {3,4,8,</w:t>
-                            </w:r>
-                            <w:proofErr w:type="gramStart"/>
-                            <w:r>
-                              <w:rPr>
-                                <w:rFonts w:ascii="Courier New" w:hAnsi="Courier New" w:cs="Courier New"/>
-                              </w:rPr>
-                              <w:t>3,7,.,5,3,.,</w:t>
-                            </w:r>
-                            <w:proofErr w:type="gramEnd"/>
-                            <w:r>
-                              <w:rPr>
-                                <w:rFonts w:ascii="Courier New" w:hAnsi="Courier New" w:cs="Courier New"/>
-                              </w:rPr>
-                              <w:t>3,6,</w:t>
-                            </w:r>
-                            <w:proofErr w:type="gramStart"/>
-                            <w:r>
-                              <w:rPr>
-                                <w:rFonts w:ascii="Courier New" w:hAnsi="Courier New" w:cs="Courier New"/>
-                              </w:rPr>
-                              <w:t>6,1,.,</w:t>
-                            </w:r>
-                            <w:proofErr w:type="gramEnd"/>
-                            <w:r>
-                              <w:rPr>
-                                <w:rFonts w:ascii="Courier New" w:hAnsi="Courier New" w:cs="Courier New"/>
-                              </w:rPr>
-                              <w:t>2</w:t>
-                            </w:r>
-                            <w:proofErr w:type="gramStart"/>
-                            <w:r>
-                              <w:rPr>
-                                <w:rFonts w:ascii="Courier New" w:hAnsi="Courier New" w:cs="Courier New"/>
-                              </w:rPr>
-                              <w:t>};</w:t>
-                            </w:r>
-                            <w:proofErr w:type="gramEnd"/>
+                              <w:t>y = {3,4,8,3,7,.,5,3,.,3,6,6,1,.,2};</w:t>
+                            </w:r>
                           </w:p>
                           <w:p>
                             <w:pPr>
@@ -6662,7 +5630,6 @@
                                 <w:rFonts w:ascii="Courier New" w:hAnsi="Courier New" w:cs="Courier New"/>
                               </w:rPr>
                             </w:pPr>
-                            <w:proofErr w:type="spellStart"/>
                             <w:r>
                               <w:rPr>
                                 <w:rFonts w:ascii="Courier New" w:hAnsi="Courier New" w:cs="Courier New"/>
@@ -6673,30 +5640,8 @@
                               <w:rPr>
                                 <w:rFonts w:ascii="Courier New" w:hAnsi="Courier New" w:cs="Courier New"/>
                               </w:rPr>
-                              <w:t>Normal_MoM</w:t>
-                            </w:r>
-                            <w:proofErr w:type="spellEnd"/>
-                            <w:r>
-                              <w:rPr>
-                                <w:rFonts w:ascii="Courier New" w:hAnsi="Courier New" w:cs="Courier New"/>
-                              </w:rPr>
-                              <w:t xml:space="preserve"> = </w:t>
-                            </w:r>
-                            <w:proofErr w:type="spellStart"/>
-                            <w:r>
-                              <w:rPr>
-                                <w:rFonts w:ascii="Courier New" w:hAnsi="Courier New" w:cs="Courier New"/>
-                              </w:rPr>
-                              <w:t>MLE_</w:t>
-                            </w:r>
-                            <w:proofErr w:type="gramStart"/>
-                            <w:r>
-                              <w:rPr>
-                                <w:rFonts w:ascii="Courier New" w:hAnsi="Courier New" w:cs="Courier New"/>
-                              </w:rPr>
-                              <w:t>MoM</w:t>
-                            </w:r>
-                            <w:proofErr w:type="spellEnd"/>
+                              <w:t>Normal_MoM = MLE_MoM</w:t>
+                            </w:r>
                             <w:r>
                               <w:rPr>
                                 <w:rFonts w:ascii="Courier New" w:hAnsi="Courier New" w:cs="Courier New"/>
@@ -6706,7 +5651,6 @@
                               </w:rPr>
                               <w:t>(</w:t>
                             </w:r>
-                            <w:proofErr w:type="gramEnd"/>
                             <w:r>
                               <w:rPr>
                                 <w:rFonts w:ascii="Courier New" w:hAnsi="Courier New" w:cs="Courier New"/>
@@ -6735,16 +5679,8 @@
                               <w:rPr>
                                 <w:rFonts w:ascii="Courier New" w:hAnsi="Courier New" w:cs="Courier New"/>
                               </w:rPr>
-                              <w:t>", y</w:t>
-                            </w:r>
-                            <w:proofErr w:type="gramStart"/>
-                            <w:r>
-                              <w:rPr>
-                                <w:rFonts w:ascii="Courier New" w:hAnsi="Courier New" w:cs="Courier New"/>
-                              </w:rPr>
-                              <w:t>);</w:t>
-                            </w:r>
-                            <w:proofErr w:type="gramEnd"/>
+                              <w:t>", y);</w:t>
+                            </w:r>
                           </w:p>
                           <w:p>
                             <w:pPr>
@@ -6759,7 +5695,6 @@
                               </w:rPr>
                               <w:t xml:space="preserve">print </w:t>
                             </w:r>
-                            <w:proofErr w:type="spellStart"/>
                             <w:r>
                               <w:rPr>
                                 <w:rFonts w:ascii="Courier New" w:hAnsi="Courier New" w:cs="Courier New"/>
@@ -6770,51 +5705,8 @@
                               <w:rPr>
                                 <w:rFonts w:ascii="Courier New" w:hAnsi="Courier New" w:cs="Courier New"/>
                               </w:rPr>
-                              <w:t>Normal_</w:t>
-                            </w:r>
-                            <w:proofErr w:type="gramStart"/>
-                            <w:r>
-                              <w:rPr>
-                                <w:rFonts w:ascii="Courier New" w:hAnsi="Courier New" w:cs="Courier New"/>
-                              </w:rPr>
-                              <w:t>MoM</w:t>
-                            </w:r>
-                            <w:proofErr w:type="spellEnd"/>
-                            <w:r>
-                              <w:rPr>
-                                <w:rFonts w:ascii="Courier New" w:hAnsi="Courier New" w:cs="Courier New"/>
-                              </w:rPr>
-                              <w:t>[</w:t>
-                            </w:r>
-                            <w:proofErr w:type="gramEnd"/>
-                            <w:r>
-                              <w:rPr>
-                                <w:rFonts w:ascii="Courier New" w:hAnsi="Courier New" w:cs="Courier New"/>
-                              </w:rPr>
-                              <w:t>c</w:t>
-                            </w:r>
-                            <w:proofErr w:type="gramStart"/>
-                            <w:r>
-                              <w:rPr>
-                                <w:rFonts w:ascii="Courier New" w:hAnsi="Courier New" w:cs="Courier New"/>
-                              </w:rPr>
-                              <w:t>={</w:t>
-                            </w:r>
-                            <w:proofErr w:type="gramEnd"/>
-                            <w:r>
-                              <w:rPr>
-                                <w:rFonts w:ascii="Courier New" w:hAnsi="Courier New" w:cs="Courier New"/>
-                              </w:rPr>
-                              <w:t>'mu' 'sigma'}</w:t>
-                            </w:r>
-                            <w:proofErr w:type="gramStart"/>
-                            <w:r>
-                              <w:rPr>
-                                <w:rFonts w:ascii="Courier New" w:hAnsi="Courier New" w:cs="Courier New"/>
-                              </w:rPr>
-                              <w:t>];</w:t>
-                            </w:r>
-                            <w:proofErr w:type="gramEnd"/>
+                              <w:t>Normal_MoM[c={'mu' 'sigma'}];</w:t>
+                            </w:r>
                           </w:p>
                         </w:txbxContent>
                       </wps:txbx>
@@ -7077,6 +5969,7 @@
       <w:r>
         <w:rPr>
           <w:rFonts w:ascii="Courier New" w:hAnsi="Courier New" w:cs="Courier New"/>
+          <w:noProof/>
           <w:sz w:val="24"/>
           <w:szCs w:val="24"/>
           <w:shd w:val="clear" w:color="auto" w:fill="FFFFFF"/>
@@ -7143,7 +6036,6 @@
         </w:rPr>
         <w:t>MLE_</w:t>
       </w:r>
-      <w:proofErr w:type="gramStart"/>
       <w:r>
         <w:rPr>
           <w:rFonts w:ascii="Courier New" w:hAnsi="Courier New" w:cs="Courier New"/>
@@ -7166,10 +6058,8 @@
           <w:szCs w:val="24"/>
           <w:shd w:val="clear" w:color="auto" w:fill="FFFFFF"/>
         </w:rPr>
-        <w:t>(</w:t>
-      </w:r>
-      <w:proofErr w:type="spellStart"/>
-      <w:proofErr w:type="gramEnd"/>
+        <w:t>(Dist</w:t>
+      </w:r>
       <w:r>
         <w:rPr>
           <w:rFonts w:ascii="Courier New" w:hAnsi="Courier New" w:cs="Courier New"/>
@@ -7180,7 +6070,7 @@
           <w:szCs w:val="24"/>
           <w:shd w:val="clear" w:color="auto" w:fill="FFFFFF"/>
         </w:rPr>
-        <w:t>Dist</w:t>
+        <w:t>Name</w:t>
       </w:r>
       <w:r>
         <w:rPr>
@@ -7192,9 +6082,8 @@
           <w:szCs w:val="24"/>
           <w:shd w:val="clear" w:color="auto" w:fill="FFFFFF"/>
         </w:rPr>
-        <w:t>Name</w:t>
-      </w:r>
-      <w:proofErr w:type="spellEnd"/>
+        <w:t xml:space="preserve">, </w:t>
+      </w:r>
       <w:r>
         <w:rPr>
           <w:rFonts w:ascii="Courier New" w:hAnsi="Courier New" w:cs="Courier New"/>
@@ -7205,7 +6094,7 @@
           <w:szCs w:val="24"/>
           <w:shd w:val="clear" w:color="auto" w:fill="FFFFFF"/>
         </w:rPr>
-        <w:t xml:space="preserve">, </w:t>
+        <w:t>param</w:t>
       </w:r>
       <w:r>
         <w:rPr>
@@ -7217,18 +6106,6 @@
           <w:szCs w:val="24"/>
           <w:shd w:val="clear" w:color="auto" w:fill="FFFFFF"/>
         </w:rPr>
-        <w:t>param</w:t>
-      </w:r>
-      <w:r>
-        <w:rPr>
-          <w:rFonts w:ascii="Courier New" w:hAnsi="Courier New" w:cs="Courier New"/>
-          <w:b/>
-          <w:bCs/>
-          <w:color w:val="000000"/>
-          <w:sz w:val="24"/>
-          <w:szCs w:val="24"/>
-          <w:shd w:val="clear" w:color="auto" w:fill="FFFFFF"/>
-        </w:rPr>
         <w:t>)</w:t>
       </w:r>
     </w:p>
@@ -7255,15 +6132,7 @@
         <w:t>the data</w:t>
       </w:r>
       <w:r>
-        <w:t xml:space="preserve">, so you should call the </w:t>
-      </w:r>
-      <w:proofErr w:type="spellStart"/>
-      <w:r>
-        <w:t>MLE_Init</w:t>
-      </w:r>
-      <w:proofErr w:type="spellEnd"/>
-      <w:r>
-        <w:t xml:space="preserve"> function before calling th</w:t>
+        <w:t>, so you should call the MLE_Init function before calling th</w:t>
       </w:r>
       <w:r>
         <w:t>e MLE_LL function. The input parameters are:</w:t>
@@ -7286,18 +6155,8 @@
           <w:shd w:val="clear" w:color="auto" w:fill="FFFFFF"/>
         </w:rPr>
       </w:pPr>
-      <w:proofErr w:type="spellStart"/>
-      <w:proofErr w:type="gramStart"/>
-      <w:r>
-        <w:t>DistName</w:t>
-      </w:r>
-      <w:proofErr w:type="spellEnd"/>
-      <w:r>
-        <w:t xml:space="preserve"> :</w:t>
-      </w:r>
-      <w:proofErr w:type="gramEnd"/>
-      <w:r>
-        <w:t xml:space="preserve"> A string that names a built-in distribution, as shown in Table 1. For example, “Normal” identifies the normal distribution. </w:t>
+      <w:r>
+        <w:t xml:space="preserve">DistName : A string that names a built-in distribution, as shown in Table 1. For example, “Normal” identifies the normal distribution. </w:t>
       </w:r>
     </w:p>
     <w:p>
@@ -7317,13 +6176,8 @@
           <w:shd w:val="clear" w:color="auto" w:fill="FFFFFF"/>
         </w:rPr>
       </w:pPr>
-      <w:proofErr w:type="gramStart"/>
-      <w:r>
-        <w:t>Param :</w:t>
-      </w:r>
-      <w:proofErr w:type="gramEnd"/>
-      <w:r>
-        <w:t xml:space="preserve"> </w:t>
+      <w:r>
+        <w:t xml:space="preserve">Param : </w:t>
       </w:r>
       <w:r>
         <w:t xml:space="preserve">A </w:t>
@@ -7335,15 +6189,7 @@
         <w:t>1</w:t>
       </w:r>
       <w:r>
-        <w:t xml:space="preserve"> x </w:t>
-      </w:r>
-      <w:proofErr w:type="spellStart"/>
-      <w:r>
-        <w:t>n_p</w:t>
-      </w:r>
-      <w:proofErr w:type="spellEnd"/>
-      <w:r>
-        <w:t xml:space="preserve">) </w:t>
+        <w:t xml:space="preserve"> x n_p) </w:t>
       </w:r>
       <w:r>
         <w:t xml:space="preserve">vector, which represents a set of parameters for the distribution. </w:t>
@@ -7473,7 +6319,6 @@
                               </w:rPr>
                               <w:t>,</w:t>
                             </w:r>
-                            <w:proofErr w:type="gramStart"/>
                             <w:r>
                               <w:rPr>
                                 <w:rFonts w:ascii="Courier New" w:hAnsi="Courier New" w:cs="Courier New"/>
@@ -7558,7 +6403,6 @@
                               </w:rPr>
                               <w:t>,</w:t>
                             </w:r>
-                            <w:proofErr w:type="gramEnd"/>
                             <w:r>
                               <w:rPr>
                                 <w:rFonts w:ascii="Courier New" w:hAnsi="Courier New" w:cs="Courier New"/>
@@ -7587,7 +6431,6 @@
                               </w:rPr>
                               <w:t>,</w:t>
                             </w:r>
-                            <w:proofErr w:type="gramStart"/>
                             <w:r>
                               <w:rPr>
                                 <w:rFonts w:ascii="Courier New" w:hAnsi="Courier New" w:cs="Courier New"/>
@@ -7630,7 +6473,6 @@
                               </w:rPr>
                               <w:t>,</w:t>
                             </w:r>
-                            <w:proofErr w:type="gramEnd"/>
                             <w:r>
                               <w:rPr>
                                 <w:rFonts w:ascii="Courier New" w:hAnsi="Courier New" w:cs="Courier New"/>
@@ -7639,14 +6481,12 @@
                               </w:rPr>
                               <w:t>2</w:t>
                             </w:r>
-                            <w:proofErr w:type="gramStart"/>
                             <w:r>
                               <w:rPr>
                                 <w:rFonts w:ascii="Courier New" w:hAnsi="Courier New" w:cs="Courier New"/>
                               </w:rPr>
                               <w:t>};</w:t>
                             </w:r>
-                            <w:proofErr w:type="gramEnd"/>
                           </w:p>
                           <w:p>
                             <w:pPr>
@@ -7655,35 +6495,12 @@
                                 <w:rFonts w:ascii="Courier New" w:hAnsi="Courier New" w:cs="Courier New"/>
                               </w:rPr>
                             </w:pPr>
-                            <w:proofErr w:type="spellStart"/>
-                            <w:r>
-                              <w:rPr>
-                                <w:rFonts w:ascii="Courier New" w:hAnsi="Courier New" w:cs="Courier New"/>
-                              </w:rPr>
-                              <w:t>est</w:t>
-                            </w:r>
-                            <w:proofErr w:type="spellEnd"/>
-                            <w:r>
-                              <w:rPr>
-                                <w:rFonts w:ascii="Courier New" w:hAnsi="Courier New" w:cs="Courier New"/>
-                              </w:rPr>
-                              <w:t xml:space="preserve"> = </w:t>
-                            </w:r>
-                            <w:proofErr w:type="gramStart"/>
-                            <w:r>
-                              <w:rPr>
-                                <w:rFonts w:ascii="Courier New" w:hAnsi="Courier New" w:cs="Courier New"/>
-                              </w:rPr>
-                              <w:t>MLE(</w:t>
-                            </w:r>
-                            <w:proofErr w:type="gramEnd"/>
-                            <w:r>
-                              <w:rPr>
-                                <w:rFonts w:ascii="Courier New" w:hAnsi="Courier New" w:cs="Courier New"/>
-                              </w:rPr>
-                              <w:t>"LN2", y</w:t>
-                            </w:r>
-                            <w:proofErr w:type="gramStart"/>
+                            <w:r>
+                              <w:rPr>
+                                <w:rFonts w:ascii="Courier New" w:hAnsi="Courier New" w:cs="Courier New"/>
+                              </w:rPr>
+                              <w:t>est = MLE("LN2", y</w:t>
+                            </w:r>
                             <w:r>
                               <w:rPr>
                                 <w:rFonts w:ascii="Courier New" w:hAnsi="Courier New" w:cs="Courier New"/>
@@ -7696,7 +6513,6 @@
                               </w:rPr>
                               <w:t>;</w:t>
                             </w:r>
-                            <w:proofErr w:type="gramEnd"/>
                           </w:p>
                           <w:p>
                             <w:pPr>
@@ -7709,36 +6525,19 @@
                               <w:rPr>
                                 <w:rFonts w:ascii="Courier New" w:hAnsi="Courier New" w:cs="Courier New"/>
                               </w:rPr>
-                              <w:t>LL = MLE_</w:t>
-                            </w:r>
-                            <w:proofErr w:type="gramStart"/>
-                            <w:r>
-                              <w:rPr>
-                                <w:rFonts w:ascii="Courier New" w:hAnsi="Courier New" w:cs="Courier New"/>
-                              </w:rPr>
-                              <w:t>LL(</w:t>
-                            </w:r>
-                            <w:proofErr w:type="gramEnd"/>
+                              <w:t>LL = MLE_LL(</w:t>
+                            </w:r>
                             <w:r>
                               <w:rPr>
                                 <w:rFonts w:ascii="Courier New" w:hAnsi="Courier New" w:cs="Courier New"/>
                               </w:rPr>
                               <w:t xml:space="preserve">"LN2", </w:t>
                             </w:r>
-                            <w:proofErr w:type="spellStart"/>
-                            <w:r>
-                              <w:rPr>
-                                <w:rFonts w:ascii="Courier New" w:hAnsi="Courier New" w:cs="Courier New"/>
-                              </w:rPr>
-                              <w:t>est</w:t>
-                            </w:r>
-                            <w:proofErr w:type="spellEnd"/>
-                            <w:proofErr w:type="gramStart"/>
-                            <w:r>
-                              <w:rPr>
-                                <w:rFonts w:ascii="Courier New" w:hAnsi="Courier New" w:cs="Courier New"/>
-                              </w:rPr>
-                              <w:t>)</w:t>
+                            <w:r>
+                              <w:rPr>
+                                <w:rFonts w:ascii="Courier New" w:hAnsi="Courier New" w:cs="Courier New"/>
+                              </w:rPr>
+                              <w:t>est)</w:t>
                             </w:r>
                             <w:r>
                               <w:rPr>
@@ -7746,7 +6545,6 @@
                               </w:rPr>
                               <w:t>;</w:t>
                             </w:r>
-                            <w:proofErr w:type="gramEnd"/>
                           </w:p>
                           <w:p>
                             <w:pPr>
@@ -7761,7 +6559,6 @@
                               </w:rPr>
                               <w:t xml:space="preserve">print </w:t>
                             </w:r>
-                            <w:proofErr w:type="gramStart"/>
                             <w:r>
                               <w:rPr>
                                 <w:rFonts w:ascii="Courier New" w:hAnsi="Courier New" w:cs="Courier New"/>
@@ -7774,7 +6571,6 @@
                               </w:rPr>
                               <w:t>;</w:t>
                             </w:r>
-                            <w:proofErr w:type="gramEnd"/>
                           </w:p>
                         </w:txbxContent>
                       </wps:txbx>
@@ -8182,6 +6978,7 @@
           <w:rFonts w:ascii="Courier New" w:hAnsi="Courier New" w:cs="Courier New"/>
           <w:b/>
           <w:bCs/>
+          <w:noProof/>
           <w:color w:val="000000"/>
           <w:sz w:val="24"/>
           <w:szCs w:val="24"/>
@@ -8257,7 +7054,6 @@
           <w:shd w:val="clear" w:color="auto" w:fill="FFFFFF"/>
         </w:rPr>
       </w:pPr>
-      <w:proofErr w:type="spellStart"/>
       <w:r>
         <w:rPr>
           <w:rFonts w:ascii="Courier New" w:hAnsi="Courier New" w:cs="Courier New"/>
@@ -8294,7 +7090,6 @@
         </w:rPr>
         <w:t>_</w:t>
       </w:r>
-      <w:proofErr w:type="gramStart"/>
       <w:r>
         <w:rPr>
           <w:rFonts w:ascii="Courier New" w:hAnsi="Courier New" w:cs="Courier New"/>
@@ -8307,7 +7102,6 @@
         </w:rPr>
         <w:t>Init</w:t>
       </w:r>
-      <w:proofErr w:type="spellEnd"/>
       <w:r>
         <w:rPr>
           <w:rFonts w:ascii="Courier New" w:hAnsi="Courier New" w:cs="Courier New"/>
@@ -8320,7 +7114,6 @@
         </w:rPr>
         <w:t>(</w:t>
       </w:r>
-      <w:proofErr w:type="gramEnd"/>
       <w:r>
         <w:rPr>
           <w:rFonts w:ascii="Courier New" w:hAnsi="Courier New" w:cs="Courier New"/>
@@ -8343,9 +7136,8 @@
           <w:szCs w:val="24"/>
           <w:shd w:val="clear" w:color="auto" w:fill="FFFFFF"/>
         </w:rPr>
-        <w:t xml:space="preserve"> &lt;, </w:t>
-      </w:r>
-      <w:proofErr w:type="spellStart"/>
+        <w:t xml:space="preserve"> &lt;, DistName&gt;</w:t>
+      </w:r>
       <w:r>
         <w:rPr>
           <w:rFonts w:ascii="Courier New" w:hAnsi="Courier New" w:cs="Courier New"/>
@@ -8356,9 +7148,8 @@
           <w:szCs w:val="24"/>
           <w:shd w:val="clear" w:color="auto" w:fill="FFFFFF"/>
         </w:rPr>
-        <w:t>DistName</w:t>
-      </w:r>
-      <w:proofErr w:type="spellEnd"/>
+        <w:t>)</w:t>
+      </w:r>
       <w:r>
         <w:rPr>
           <w:rFonts w:ascii="Courier New" w:hAnsi="Courier New" w:cs="Courier New"/>
@@ -8369,83 +7160,8 @@
           <w:szCs w:val="24"/>
           <w:shd w:val="clear" w:color="auto" w:fill="FFFFFF"/>
         </w:rPr>
-        <w:t>&gt;</w:t>
-      </w:r>
-      <w:r>
-        <w:rPr>
-          <w:rFonts w:ascii="Courier New" w:hAnsi="Courier New" w:cs="Courier New"/>
-          <w:b/>
-          <w:bCs/>
-          <w:color w:val="000000"/>
-          <w:sz w:val="24"/>
-          <w:szCs w:val="24"/>
-          <w:shd w:val="clear" w:color="auto" w:fill="FFFFFF"/>
-        </w:rPr>
-        <w:t>)</w:t>
-      </w:r>
-      <w:r>
-        <w:rPr>
-          <w:rFonts w:ascii="Courier New" w:hAnsi="Courier New" w:cs="Courier New"/>
-          <w:b/>
-          <w:bCs/>
-          <w:color w:val="000000"/>
-          <w:sz w:val="24"/>
-          <w:szCs w:val="24"/>
-          <w:shd w:val="clear" w:color="auto" w:fill="FFFFFF"/>
-        </w:rPr>
         <w:br/>
-      </w:r>
-      <w:proofErr w:type="spellStart"/>
-      <w:r>
-        <w:rPr>
-          <w:rFonts w:ascii="Courier New" w:hAnsi="Courier New" w:cs="Courier New"/>
-          <w:b/>
-          <w:bCs/>
-          <w:color w:val="000000"/>
-          <w:sz w:val="24"/>
-          <w:szCs w:val="24"/>
-          <w:shd w:val="clear" w:color="auto" w:fill="FFFFFF"/>
-        </w:rPr>
-        <w:t>MLE_</w:t>
-      </w:r>
-      <w:proofErr w:type="gramStart"/>
-      <w:r>
-        <w:rPr>
-          <w:rFonts w:ascii="Courier New" w:hAnsi="Courier New" w:cs="Courier New"/>
-          <w:b/>
-          <w:bCs/>
-          <w:color w:val="000000"/>
-          <w:sz w:val="24"/>
-          <w:szCs w:val="24"/>
-          <w:shd w:val="clear" w:color="auto" w:fill="FFFFFF"/>
-        </w:rPr>
-        <w:t>End</w:t>
-      </w:r>
-      <w:proofErr w:type="spellEnd"/>
-      <w:r>
-        <w:rPr>
-          <w:rFonts w:ascii="Courier New" w:hAnsi="Courier New" w:cs="Courier New"/>
-          <w:b/>
-          <w:bCs/>
-          <w:color w:val="000000"/>
-          <w:sz w:val="24"/>
-          <w:szCs w:val="24"/>
-          <w:shd w:val="clear" w:color="auto" w:fill="FFFFFF"/>
-        </w:rPr>
-        <w:t>(</w:t>
-      </w:r>
-      <w:proofErr w:type="gramEnd"/>
-      <w:r>
-        <w:rPr>
-          <w:rFonts w:ascii="Courier New" w:hAnsi="Courier New" w:cs="Courier New"/>
-          <w:b/>
-          <w:bCs/>
-          <w:color w:val="000000"/>
-          <w:sz w:val="24"/>
-          <w:szCs w:val="24"/>
-          <w:shd w:val="clear" w:color="auto" w:fill="FFFFFF"/>
-        </w:rPr>
-        <w:t>)</w:t>
+        <w:t>MLE_End()</w:t>
       </w:r>
     </w:p>
     <w:p>
@@ -8453,41 +7169,33 @@
         <w:t>Th</w:t>
       </w:r>
       <w:r>
-        <w:t xml:space="preserve">e </w:t>
-      </w:r>
-      <w:proofErr w:type="spellStart"/>
-      <w:r>
-        <w:t>MLE_Init</w:t>
-      </w:r>
-      <w:proofErr w:type="spellEnd"/>
+        <w:t xml:space="preserve">e MLE_Init </w:t>
+      </w:r>
+      <w:r>
+        <w:t xml:space="preserve">subroutine </w:t>
+      </w:r>
+      <w:r>
+        <w:t>sets global variables that are used by the MLE package</w:t>
+      </w:r>
+      <w:r>
+        <w:t xml:space="preserve">. </w:t>
+      </w:r>
+      <w:r>
+        <w:t xml:space="preserve">This subroutine is </w:t>
+      </w:r>
+      <w:r>
+        <w:t xml:space="preserve">automatically </w:t>
+      </w:r>
+      <w:r>
+        <w:t>call</w:t>
+      </w:r>
+      <w:r>
+        <w:t>ed</w:t>
+      </w:r>
       <w:r>
         <w:t xml:space="preserve"> </w:t>
       </w:r>
       <w:r>
-        <w:t xml:space="preserve">subroutine </w:t>
-      </w:r>
-      <w:r>
-        <w:t>sets global variables that are used by the MLE package</w:t>
-      </w:r>
-      <w:r>
-        <w:t xml:space="preserve">. </w:t>
-      </w:r>
-      <w:r>
-        <w:t xml:space="preserve">This subroutine is </w:t>
-      </w:r>
-      <w:r>
-        <w:t xml:space="preserve">automatically </w:t>
-      </w:r>
-      <w:r>
-        <w:t>call</w:t>
-      </w:r>
-      <w:r>
-        <w:t>ed</w:t>
-      </w:r>
-      <w:r>
-        <w:t xml:space="preserve"> </w:t>
-      </w:r>
-      <w:r>
         <w:t xml:space="preserve">from </w:t>
       </w:r>
       <w:r>
@@ -8503,7 +7211,6 @@
       <w:r>
         <w:t xml:space="preserve"> and </w:t>
       </w:r>
-      <w:proofErr w:type="spellStart"/>
       <w:r>
         <w:rPr>
           <w:b/>
@@ -8511,7 +7218,6 @@
         </w:rPr>
         <w:t>MLE_Fit</w:t>
       </w:r>
-      <w:proofErr w:type="spellEnd"/>
       <w:r>
         <w:t xml:space="preserve"> </w:t>
       </w:r>
@@ -8526,7 +7232,6 @@
       <w:r>
         <w:t xml:space="preserve">call the </w:t>
       </w:r>
-      <w:proofErr w:type="spellStart"/>
       <w:r>
         <w:rPr>
           <w:b/>
@@ -8534,7 +7239,6 @@
         </w:rPr>
         <w:t>MLE_Init</w:t>
       </w:r>
-      <w:proofErr w:type="spellEnd"/>
       <w:r>
         <w:t xml:space="preserve"> function</w:t>
       </w:r>
@@ -8560,7 +7264,6 @@
       <w:r>
         <w:t xml:space="preserve"> or </w:t>
       </w:r>
-      <w:proofErr w:type="spellStart"/>
       <w:r>
         <w:rPr>
           <w:b/>
@@ -8568,14 +7271,12 @@
         </w:rPr>
         <w:t>MLE_Fit</w:t>
       </w:r>
-      <w:proofErr w:type="spellEnd"/>
       <w:r>
         <w:t>.</w:t>
       </w:r>
       <w:r>
         <w:t xml:space="preserve">  By default, the function removes missing values from Y and creates a global variable </w:t>
       </w:r>
-      <w:proofErr w:type="spellStart"/>
       <w:r>
         <w:rPr>
           <w:b/>
@@ -8583,7 +7284,6 @@
         </w:rPr>
         <w:t>gMLE_y</w:t>
       </w:r>
-      <w:proofErr w:type="spellEnd"/>
       <w:r>
         <w:rPr>
           <w:b/>
@@ -8592,35 +7292,13 @@
         <w:t xml:space="preserve"> </w:t>
       </w:r>
       <w:r>
-        <w:t xml:space="preserve">of the complete cases. If you specify the optional </w:t>
-      </w:r>
-      <w:proofErr w:type="spellStart"/>
-      <w:r>
-        <w:t>DistName</w:t>
-      </w:r>
-      <w:proofErr w:type="spellEnd"/>
-      <w:r>
-        <w:t xml:space="preserve"> parameter, the function also validates that the data satisfy any required constraints for the distribution. For example, if </w:t>
-      </w:r>
-      <w:proofErr w:type="spellStart"/>
-      <w:r>
-        <w:t>DistName</w:t>
-      </w:r>
-      <w:proofErr w:type="spellEnd"/>
-      <w:proofErr w:type="gramStart"/>
-      <w:r>
-        <w:t>=”Lognormal</w:t>
-      </w:r>
-      <w:proofErr w:type="gramEnd"/>
-      <w:r>
-        <w:t>”, then the data are checked to ensure that all values are positive.</w:t>
+        <w:t>of the complete cases. If you specify the optional DistName parameter, the function also validates that the data satisfy any required constraints for the distribution. For example, if DistName=”Lognormal”, then the data are checked to ensure that all values are positive.</w:t>
       </w:r>
     </w:p>
     <w:p>
       <w:r>
         <w:t xml:space="preserve">The </w:t>
       </w:r>
-      <w:proofErr w:type="spellStart"/>
       <w:r>
         <w:rPr>
           <w:b/>
@@ -8628,7 +7306,6 @@
         </w:rPr>
         <w:t>MLE_End</w:t>
       </w:r>
-      <w:proofErr w:type="spellEnd"/>
       <w:r>
         <w:t xml:space="preserve"> function deletes global variables that are used by the MLE package. You </w:t>
       </w:r>
@@ -8638,7 +7315,6 @@
       <w:r>
         <w:t xml:space="preserve">called the </w:t>
       </w:r>
-      <w:proofErr w:type="spellStart"/>
       <w:r>
         <w:rPr>
           <w:b/>
@@ -8646,7 +7322,6 @@
         </w:rPr>
         <w:t>MLE_Init</w:t>
       </w:r>
-      <w:proofErr w:type="spellEnd"/>
       <w:r>
         <w:t xml:space="preserve"> function manually and want to delete the global variables tha</w:t>
       </w:r>
@@ -8788,7 +7463,6 @@
                               </w:rPr>
                               <w:t>.,</w:t>
                             </w:r>
-                            <w:proofErr w:type="gramStart"/>
                             <w:r>
                               <w:rPr>
                                 <w:rFonts w:ascii="Courier New" w:hAnsi="Courier New" w:cs="Courier New"/>
@@ -8807,7 +7481,6 @@
                               </w:rPr>
                               <w:t>.,</w:t>
                             </w:r>
-                            <w:proofErr w:type="gramEnd"/>
                             <w:r>
                               <w:rPr>
                                 <w:rFonts w:ascii="Courier New" w:hAnsi="Courier New" w:cs="Courier New"/>
@@ -8815,9 +7488,8 @@
                                 <w:szCs w:val="24"/>
                                 <w:shd w:val="clear" w:color="auto" w:fill="FFFFFF"/>
                               </w:rPr>
-                              <w:t>3,6,</w:t>
-                            </w:r>
-                            <w:proofErr w:type="gramStart"/>
+                              <w:t>3,6,6,1,</w:t>
+                            </w:r>
                             <w:r>
                               <w:rPr>
                                 <w:rFonts w:ascii="Courier New" w:hAnsi="Courier New" w:cs="Courier New"/>
@@ -8825,7 +7497,7 @@
                                 <w:szCs w:val="24"/>
                                 <w:shd w:val="clear" w:color="auto" w:fill="FFFFFF"/>
                               </w:rPr>
-                              <w:t>6,1,</w:t>
+                              <w:t>.,</w:t>
                             </w:r>
                             <w:r>
                               <w:rPr>
@@ -8834,9 +7506,8 @@
                                 <w:szCs w:val="24"/>
                                 <w:shd w:val="clear" w:color="auto" w:fill="FFFFFF"/>
                               </w:rPr>
-                              <w:t>.,</w:t>
-                            </w:r>
-                            <w:proofErr w:type="gramEnd"/>
+                              <w:t>2</w:t>
+                            </w:r>
                             <w:r>
                               <w:rPr>
                                 <w:rFonts w:ascii="Courier New" w:hAnsi="Courier New" w:cs="Courier New"/>
@@ -8844,19 +7515,8 @@
                                 <w:szCs w:val="24"/>
                                 <w:shd w:val="clear" w:color="auto" w:fill="FFFFFF"/>
                               </w:rPr>
-                              <w:t>2</w:t>
-                            </w:r>
-                            <w:proofErr w:type="gramStart"/>
-                            <w:r>
-                              <w:rPr>
-                                <w:rFonts w:ascii="Courier New" w:hAnsi="Courier New" w:cs="Courier New"/>
-                                <w:sz w:val="24"/>
-                                <w:szCs w:val="24"/>
-                                <w:shd w:val="clear" w:color="auto" w:fill="FFFFFF"/>
-                              </w:rPr>
                               <w:t>};</w:t>
                             </w:r>
-                            <w:proofErr w:type="gramEnd"/>
                           </w:p>
                           <w:p>
                             <w:pPr>
@@ -8871,7 +7531,6 @@
                                 <w:shd w:val="clear" w:color="auto" w:fill="FFFFFF"/>
                               </w:rPr>
                             </w:pPr>
-                            <w:proofErr w:type="spellStart"/>
                             <w:r>
                               <w:rPr>
                                 <w:rFonts w:ascii="Courier New" w:hAnsi="Courier New" w:cs="Courier New"/>
@@ -8879,57 +7538,7 @@
                                 <w:szCs w:val="24"/>
                                 <w:shd w:val="clear" w:color="auto" w:fill="FFFFFF"/>
                               </w:rPr>
-                              <w:t>isValid</w:t>
-                            </w:r>
-                            <w:proofErr w:type="spellEnd"/>
-                            <w:r>
-                              <w:rPr>
-                                <w:rFonts w:ascii="Courier New" w:hAnsi="Courier New" w:cs="Courier New"/>
-                                <w:sz w:val="24"/>
-                                <w:szCs w:val="24"/>
-                                <w:shd w:val="clear" w:color="auto" w:fill="FFFFFF"/>
-                              </w:rPr>
-                              <w:t>=</w:t>
-                            </w:r>
-                            <w:proofErr w:type="spellStart"/>
-                            <w:r>
-                              <w:rPr>
-                                <w:rFonts w:ascii="Courier New" w:hAnsi="Courier New" w:cs="Courier New"/>
-                                <w:sz w:val="24"/>
-                                <w:szCs w:val="24"/>
-                                <w:shd w:val="clear" w:color="auto" w:fill="FFFFFF"/>
-                              </w:rPr>
-                              <w:t>MLE_</w:t>
-                            </w:r>
-                            <w:proofErr w:type="gramStart"/>
-                            <w:r>
-                              <w:rPr>
-                                <w:rFonts w:ascii="Courier New" w:hAnsi="Courier New" w:cs="Courier New"/>
-                                <w:sz w:val="24"/>
-                                <w:szCs w:val="24"/>
-                                <w:shd w:val="clear" w:color="auto" w:fill="FFFFFF"/>
-                              </w:rPr>
-                              <w:t>Init</w:t>
-                            </w:r>
-                            <w:proofErr w:type="spellEnd"/>
-                            <w:r>
-                              <w:rPr>
-                                <w:rFonts w:ascii="Courier New" w:hAnsi="Courier New" w:cs="Courier New"/>
-                                <w:sz w:val="24"/>
-                                <w:szCs w:val="24"/>
-                                <w:shd w:val="clear" w:color="auto" w:fill="FFFFFF"/>
-                              </w:rPr>
-                              <w:t>(</w:t>
-                            </w:r>
-                            <w:proofErr w:type="gramEnd"/>
-                            <w:r>
-                              <w:rPr>
-                                <w:rFonts w:ascii="Courier New" w:hAnsi="Courier New" w:cs="Courier New"/>
-                                <w:sz w:val="24"/>
-                                <w:szCs w:val="24"/>
-                                <w:shd w:val="clear" w:color="auto" w:fill="FFFFFF"/>
-                              </w:rPr>
-                              <w:t>y, "Gamma");</w:t>
+                              <w:t>isValid=MLE_Init(y, "Gamma");</w:t>
                             </w:r>
                             <w:r>
                               <w:rPr>
@@ -9026,7 +7635,6 @@
                               </w:rPr>
                               <w:t>_</w:t>
                             </w:r>
-                            <w:proofErr w:type="gramStart"/>
                             <w:r>
                               <w:rPr>
                                 <w:rFonts w:ascii="Courier New" w:hAnsi="Courier New" w:cs="Courier New"/>
@@ -9036,7 +7644,6 @@
                               </w:rPr>
                               <w:t>LL(</w:t>
                             </w:r>
-                            <w:proofErr w:type="gramEnd"/>
                             <w:r>
                               <w:rPr>
                                 <w:rFonts w:ascii="Courier New" w:hAnsi="Courier New" w:cs="Courier New"/>
@@ -9064,7 +7671,6 @@
                               </w:rPr>
                               <w:t>{4,1}</w:t>
                             </w:r>
-                            <w:proofErr w:type="gramStart"/>
                             <w:r>
                               <w:rPr>
                                 <w:rFonts w:ascii="Courier New" w:hAnsi="Courier New" w:cs="Courier New"/>
@@ -9081,35 +7687,7 @@
                                 <w:szCs w:val="24"/>
                                 <w:shd w:val="clear" w:color="auto" w:fill="FFFFFF"/>
                               </w:rPr>
-                              <w:t xml:space="preserve"> </w:t>
-                            </w:r>
-                            <w:r>
-                              <w:rPr>
-                                <w:rFonts w:ascii="Courier New" w:hAnsi="Courier New" w:cs="Courier New"/>
-                                <w:sz w:val="24"/>
-                                <w:szCs w:val="24"/>
-                                <w:shd w:val="clear" w:color="auto" w:fill="FFFFFF"/>
-                              </w:rPr>
-                              <w:t xml:space="preserve"> </w:t>
-                            </w:r>
-                            <w:r>
-                              <w:rPr>
-                                <w:rFonts w:ascii="Courier New" w:hAnsi="Courier New" w:cs="Courier New"/>
-                                <w:sz w:val="24"/>
-                                <w:szCs w:val="24"/>
-                                <w:shd w:val="clear" w:color="auto" w:fill="FFFFFF"/>
-                              </w:rPr>
-                              <w:t>/</w:t>
-                            </w:r>
-                            <w:proofErr w:type="gramEnd"/>
-                            <w:r>
-                              <w:rPr>
-                                <w:rFonts w:ascii="Courier New" w:hAnsi="Courier New" w:cs="Courier New"/>
-                                <w:sz w:val="24"/>
-                                <w:szCs w:val="24"/>
-                                <w:shd w:val="clear" w:color="auto" w:fill="FFFFFF"/>
-                              </w:rPr>
-                              <w:t>* LL for these parameters */</w:t>
+                              <w:t xml:space="preserve">  /* LL for these parameters */</w:t>
                             </w:r>
                           </w:p>
                           <w:p>
@@ -9131,7 +7709,6 @@
                               </w:rPr>
                               <w:t xml:space="preserve">print </w:t>
                             </w:r>
-                            <w:proofErr w:type="gramStart"/>
                             <w:r>
                               <w:rPr>
                                 <w:rFonts w:ascii="Courier New" w:hAnsi="Courier New" w:cs="Courier New"/>
@@ -9148,9 +7725,20 @@
                                 <w:szCs w:val="24"/>
                                 <w:shd w:val="clear" w:color="auto" w:fill="FFFFFF"/>
                               </w:rPr>
-                              <w:t>[</w:t>
-                            </w:r>
-                            <w:proofErr w:type="gramEnd"/>
+                              <w:t>[L=</w:t>
+                            </w:r>
+                            <w:r>
+                              <w:rPr>
+                                <w:rFonts w:ascii="Courier New" w:hAnsi="Courier New" w:cs="Courier New"/>
+                              </w:rPr>
+                              <w:t>"</w:t>
+                            </w:r>
+                            <w:r>
+                              <w:rPr>
+                                <w:rFonts w:ascii="Courier New" w:hAnsi="Courier New" w:cs="Courier New"/>
+                              </w:rPr>
+                              <w:t xml:space="preserve">Gamma </w:t>
+                            </w:r>
                             <w:r>
                               <w:rPr>
                                 <w:rFonts w:ascii="Courier New" w:hAnsi="Courier New" w:cs="Courier New"/>
@@ -9158,25 +7746,7 @@
                                 <w:szCs w:val="24"/>
                                 <w:shd w:val="clear" w:color="auto" w:fill="FFFFFF"/>
                               </w:rPr>
-                              <w:t>L=</w:t>
-                            </w:r>
-                            <w:r>
-                              <w:rPr>
-                                <w:rFonts w:ascii="Courier New" w:hAnsi="Courier New" w:cs="Courier New"/>
-                              </w:rPr>
-                              <w:t>"</w:t>
-                            </w:r>
-                            <w:r>
-                              <w:rPr>
-                                <w:rFonts w:ascii="Courier New" w:hAnsi="Courier New" w:cs="Courier New"/>
-                              </w:rPr>
-                              <w:t>Gamma</w:t>
-                            </w:r>
-                            <w:r>
-                              <w:rPr>
-                                <w:rFonts w:ascii="Courier New" w:hAnsi="Courier New" w:cs="Courier New"/>
-                              </w:rPr>
-                              <w:t xml:space="preserve"> </w:t>
+                              <w:t>LL</w:t>
                             </w:r>
                             <w:r>
                               <w:rPr>
@@ -9185,7 +7755,13 @@
                                 <w:szCs w:val="24"/>
                                 <w:shd w:val="clear" w:color="auto" w:fill="FFFFFF"/>
                               </w:rPr>
-                              <w:t>LL</w:t>
+                              <w:t xml:space="preserve"> for param={4,1}</w:t>
+                            </w:r>
+                            <w:r>
+                              <w:rPr>
+                                <w:rFonts w:ascii="Courier New" w:hAnsi="Courier New" w:cs="Courier New"/>
+                              </w:rPr>
+                              <w:t>"</w:t>
                             </w:r>
                             <w:r>
                               <w:rPr>
@@ -9194,45 +7770,8 @@
                                 <w:szCs w:val="24"/>
                                 <w:shd w:val="clear" w:color="auto" w:fill="FFFFFF"/>
                               </w:rPr>
-                              <w:t xml:space="preserve"> for param</w:t>
-                            </w:r>
-                            <w:proofErr w:type="gramStart"/>
-                            <w:r>
-                              <w:rPr>
-                                <w:rFonts w:ascii="Courier New" w:hAnsi="Courier New" w:cs="Courier New"/>
-                                <w:sz w:val="24"/>
-                                <w:szCs w:val="24"/>
-                                <w:shd w:val="clear" w:color="auto" w:fill="FFFFFF"/>
-                              </w:rPr>
-                              <w:t>={</w:t>
-                            </w:r>
-                            <w:proofErr w:type="gramEnd"/>
-                            <w:r>
-                              <w:rPr>
-                                <w:rFonts w:ascii="Courier New" w:hAnsi="Courier New" w:cs="Courier New"/>
-                                <w:sz w:val="24"/>
-                                <w:szCs w:val="24"/>
-                                <w:shd w:val="clear" w:color="auto" w:fill="FFFFFF"/>
-                              </w:rPr>
-                              <w:t>4,1}</w:t>
-                            </w:r>
-                            <w:r>
-                              <w:rPr>
-                                <w:rFonts w:ascii="Courier New" w:hAnsi="Courier New" w:cs="Courier New"/>
-                              </w:rPr>
-                              <w:t>"</w:t>
-                            </w:r>
-                            <w:proofErr w:type="gramStart"/>
-                            <w:r>
-                              <w:rPr>
-                                <w:rFonts w:ascii="Courier New" w:hAnsi="Courier New" w:cs="Courier New"/>
-                                <w:sz w:val="24"/>
-                                <w:szCs w:val="24"/>
-                                <w:shd w:val="clear" w:color="auto" w:fill="FFFFFF"/>
-                              </w:rPr>
                               <w:t>];</w:t>
                             </w:r>
-                            <w:proofErr w:type="gramEnd"/>
                           </w:p>
                           <w:p>
                             <w:pPr>
@@ -9248,39 +7787,8 @@
                                 <w:szCs w:val="24"/>
                                 <w:shd w:val="clear" w:color="auto" w:fill="FFFFFF"/>
                               </w:rPr>
-                              <w:t xml:space="preserve">run </w:t>
-                            </w:r>
-                            <w:proofErr w:type="spellStart"/>
-                            <w:r>
-                              <w:rPr>
-                                <w:rFonts w:ascii="Courier New" w:hAnsi="Courier New" w:cs="Courier New"/>
-                                <w:sz w:val="24"/>
-                                <w:szCs w:val="24"/>
-                                <w:shd w:val="clear" w:color="auto" w:fill="FFFFFF"/>
-                              </w:rPr>
-                              <w:t>MLE_</w:t>
-                            </w:r>
-                            <w:proofErr w:type="gramStart"/>
-                            <w:r>
-                              <w:rPr>
-                                <w:rFonts w:ascii="Courier New" w:hAnsi="Courier New" w:cs="Courier New"/>
-                                <w:sz w:val="24"/>
-                                <w:szCs w:val="24"/>
-                                <w:shd w:val="clear" w:color="auto" w:fill="FFFFFF"/>
-                              </w:rPr>
-                              <w:t>End</w:t>
-                            </w:r>
-                            <w:proofErr w:type="spellEnd"/>
-                            <w:r>
-                              <w:rPr>
-                                <w:rFonts w:ascii="Courier New" w:hAnsi="Courier New" w:cs="Courier New"/>
-                                <w:sz w:val="24"/>
-                                <w:szCs w:val="24"/>
-                                <w:shd w:val="clear" w:color="auto" w:fill="FFFFFF"/>
-                              </w:rPr>
-                              <w:t>();</w:t>
-                            </w:r>
-                            <w:proofErr w:type="gramEnd"/>
+                              <w:t>run MLE_End();</w:t>
+                            </w:r>
                           </w:p>
                         </w:txbxContent>
                       </wps:txbx>
@@ -9875,6 +8383,7 @@
       <w:r>
         <w:rPr>
           <w:rFonts w:ascii="Courier New" w:hAnsi="Courier New" w:cs="Courier New"/>
+          <w:noProof/>
           <w:sz w:val="24"/>
           <w:szCs w:val="24"/>
           <w:shd w:val="clear" w:color="auto" w:fill="FFFFFF"/>
@@ -10057,7 +8566,6 @@
         </w:rPr>
         <w:t xml:space="preserve">CALL </w:t>
       </w:r>
-      <w:proofErr w:type="spellStart"/>
       <w:r>
         <w:rPr>
           <w:rFonts w:ascii="Courier New" w:hAnsi="Courier New" w:cs="Courier New"/>
@@ -10106,7 +8614,6 @@
         </w:rPr>
         <w:t>Plot</w:t>
       </w:r>
-      <w:proofErr w:type="spellEnd"/>
       <w:r>
         <w:rPr>
           <w:rFonts w:ascii="Courier New" w:hAnsi="Courier New" w:cs="Courier New"/>
@@ -10189,15 +8696,7 @@
         <w:t xml:space="preserve">PDF. The input argument is the </w:t>
       </w:r>
       <w:r>
-        <w:t xml:space="preserve">list returned by the </w:t>
-      </w:r>
-      <w:proofErr w:type="spellStart"/>
-      <w:r>
-        <w:t>MLE_Fit</w:t>
-      </w:r>
-      <w:proofErr w:type="spellEnd"/>
-      <w:r>
-        <w:t xml:space="preserve"> function.</w:t>
+        <w:t>list returned by the MLE_Fit function.</w:t>
       </w:r>
       <w:r>
         <w:t xml:space="preserve"> </w:t>
@@ -10208,29 +8707,11 @@
       <w:r>
         <w:t xml:space="preserve">for the </w:t>
       </w:r>
-      <w:proofErr w:type="gramStart"/>
-      <w:r>
-        <w:t>fit</w:t>
-      </w:r>
-      <w:proofErr w:type="gramEnd"/>
-      <w:r>
-        <w:t xml:space="preserve">. These are used to </w:t>
-      </w:r>
-      <w:proofErr w:type="gramStart"/>
-      <w:r>
-        <w:t>overlay a histogram of the</w:t>
-      </w:r>
-      <w:proofErr w:type="gramEnd"/>
-      <w:r>
-        <w:t xml:space="preserve"> data and </w:t>
-      </w:r>
-      <w:proofErr w:type="gramStart"/>
-      <w:r>
-        <w:t>the PDF</w:t>
-      </w:r>
-      <w:proofErr w:type="gramEnd"/>
-      <w:r>
-        <w:t xml:space="preserve"> </w:t>
+      <w:r>
+        <w:t xml:space="preserve">fit. These are used to overlay a histogram of the data and </w:t>
+      </w:r>
+      <w:r>
+        <w:t xml:space="preserve">the PDF </w:t>
       </w:r>
       <w:r>
         <w:t>for the fitted model.</w:t>
@@ -10324,59 +8805,8 @@
                                 <w:szCs w:val="24"/>
                                 <w:shd w:val="clear" w:color="auto" w:fill="FFFFFF"/>
                               </w:rPr>
-                              <w:t>y = {3,4,8,</w:t>
-                            </w:r>
-                            <w:proofErr w:type="gramStart"/>
-                            <w:r>
-                              <w:rPr>
-                                <w:rFonts w:ascii="Courier New" w:hAnsi="Courier New" w:cs="Courier New"/>
-                                <w:sz w:val="24"/>
-                                <w:szCs w:val="24"/>
-                                <w:shd w:val="clear" w:color="auto" w:fill="FFFFFF"/>
-                              </w:rPr>
-                              <w:t>3,7,.,5,3,.,</w:t>
-                            </w:r>
-                            <w:proofErr w:type="gramEnd"/>
-                            <w:r>
-                              <w:rPr>
-                                <w:rFonts w:ascii="Courier New" w:hAnsi="Courier New" w:cs="Courier New"/>
-                                <w:sz w:val="24"/>
-                                <w:szCs w:val="24"/>
-                                <w:shd w:val="clear" w:color="auto" w:fill="FFFFFF"/>
-                              </w:rPr>
-                              <w:t>3,6,</w:t>
-                            </w:r>
-                            <w:proofErr w:type="gramStart"/>
-                            <w:r>
-                              <w:rPr>
-                                <w:rFonts w:ascii="Courier New" w:hAnsi="Courier New" w:cs="Courier New"/>
-                                <w:sz w:val="24"/>
-                                <w:szCs w:val="24"/>
-                                <w:shd w:val="clear" w:color="auto" w:fill="FFFFFF"/>
-                              </w:rPr>
-                              <w:t>6,1,.,</w:t>
-                            </w:r>
-                            <w:proofErr w:type="gramEnd"/>
-                            <w:r>
-                              <w:rPr>
-                                <w:rFonts w:ascii="Courier New" w:hAnsi="Courier New" w:cs="Courier New"/>
-                                <w:sz w:val="24"/>
-                                <w:szCs w:val="24"/>
-                                <w:shd w:val="clear" w:color="auto" w:fill="FFFFFF"/>
-                              </w:rPr>
-                              <w:t>2,10,3,4,5,4,3</w:t>
-                            </w:r>
-                            <w:proofErr w:type="gramStart"/>
-                            <w:r>
-                              <w:rPr>
-                                <w:rFonts w:ascii="Courier New" w:hAnsi="Courier New" w:cs="Courier New"/>
-                                <w:sz w:val="24"/>
-                                <w:szCs w:val="24"/>
-                                <w:shd w:val="clear" w:color="auto" w:fill="FFFFFF"/>
-                              </w:rPr>
-                              <w:t>};</w:t>
-                            </w:r>
-                            <w:proofErr w:type="gramEnd"/>
+                              <w:t>y = {3,4,8,3,7,.,5,3,.,3,6,6,1,.,2,10,3,4,5,4,3};</w:t>
+                            </w:r>
                           </w:p>
                           <w:p>
                             <w:pPr>
@@ -10398,9 +8828,8 @@
                                 <w:szCs w:val="24"/>
                                 <w:shd w:val="clear" w:color="auto" w:fill="FFFFFF"/>
                               </w:rPr>
-                              <w:t xml:space="preserve">L = </w:t>
-                            </w:r>
-                            <w:proofErr w:type="spellStart"/>
+                              <w:t>L = ML</w:t>
+                            </w:r>
                             <w:r>
                               <w:rPr>
                                 <w:rFonts w:ascii="Courier New" w:hAnsi="Courier New" w:cs="Courier New"/>
@@ -10408,7 +8837,7 @@
                                 <w:szCs w:val="24"/>
                                 <w:shd w:val="clear" w:color="auto" w:fill="FFFFFF"/>
                               </w:rPr>
-                              <w:t>ML</w:t>
+                              <w:t>E</w:t>
                             </w:r>
                             <w:r>
                               <w:rPr>
@@ -10417,7 +8846,7 @@
                                 <w:szCs w:val="24"/>
                                 <w:shd w:val="clear" w:color="auto" w:fill="FFFFFF"/>
                               </w:rPr>
-                              <w:t>E</w:t>
+                              <w:t>_</w:t>
                             </w:r>
                             <w:r>
                               <w:rPr>
@@ -10426,9 +8855,26 @@
                                 <w:szCs w:val="24"/>
                                 <w:shd w:val="clear" w:color="auto" w:fill="FFFFFF"/>
                               </w:rPr>
-                              <w:t>_</w:t>
-                            </w:r>
-                            <w:proofErr w:type="gramStart"/>
+                              <w:t>Fit(</w:t>
+                            </w:r>
+                            <w:r>
+                              <w:rPr>
+                                <w:rFonts w:ascii="Courier New" w:hAnsi="Courier New" w:cs="Courier New"/>
+                              </w:rPr>
+                              <w:t>"</w:t>
+                            </w:r>
+                            <w:r>
+                              <w:rPr>
+                                <w:rFonts w:ascii="Courier New" w:hAnsi="Courier New" w:cs="Courier New"/>
+                              </w:rPr>
+                              <w:t>Gamma</w:t>
+                            </w:r>
+                            <w:r>
+                              <w:rPr>
+                                <w:rFonts w:ascii="Courier New" w:hAnsi="Courier New" w:cs="Courier New"/>
+                              </w:rPr>
+                              <w:t xml:space="preserve">", </w:t>
+                            </w:r>
                             <w:r>
                               <w:rPr>
                                 <w:rFonts w:ascii="Courier New" w:hAnsi="Courier New" w:cs="Courier New"/>
@@ -10436,9 +8882,8 @@
                                 <w:szCs w:val="24"/>
                                 <w:shd w:val="clear" w:color="auto" w:fill="FFFFFF"/>
                               </w:rPr>
-                              <w:t>Fit</w:t>
-                            </w:r>
-                            <w:proofErr w:type="spellEnd"/>
+                              <w:t>y</w:t>
+                            </w:r>
                             <w:r>
                               <w:rPr>
                                 <w:rFonts w:ascii="Courier New" w:hAnsi="Courier New" w:cs="Courier New"/>
@@ -10446,47 +8891,8 @@
                                 <w:szCs w:val="24"/>
                                 <w:shd w:val="clear" w:color="auto" w:fill="FFFFFF"/>
                               </w:rPr>
-                              <w:t>(</w:t>
-                            </w:r>
-                            <w:proofErr w:type="gramEnd"/>
-                            <w:r>
-                              <w:rPr>
-                                <w:rFonts w:ascii="Courier New" w:hAnsi="Courier New" w:cs="Courier New"/>
-                              </w:rPr>
-                              <w:t>"</w:t>
-                            </w:r>
-                            <w:r>
-                              <w:rPr>
-                                <w:rFonts w:ascii="Courier New" w:hAnsi="Courier New" w:cs="Courier New"/>
-                              </w:rPr>
-                              <w:t>Gamma</w:t>
-                            </w:r>
-                            <w:r>
-                              <w:rPr>
-                                <w:rFonts w:ascii="Courier New" w:hAnsi="Courier New" w:cs="Courier New"/>
-                              </w:rPr>
-                              <w:t xml:space="preserve">", </w:t>
-                            </w:r>
-                            <w:r>
-                              <w:rPr>
-                                <w:rFonts w:ascii="Courier New" w:hAnsi="Courier New" w:cs="Courier New"/>
-                                <w:sz w:val="24"/>
-                                <w:szCs w:val="24"/>
-                                <w:shd w:val="clear" w:color="auto" w:fill="FFFFFF"/>
-                              </w:rPr>
-                              <w:t>y</w:t>
-                            </w:r>
-                            <w:proofErr w:type="gramStart"/>
-                            <w:r>
-                              <w:rPr>
-                                <w:rFonts w:ascii="Courier New" w:hAnsi="Courier New" w:cs="Courier New"/>
-                                <w:sz w:val="24"/>
-                                <w:szCs w:val="24"/>
-                                <w:shd w:val="clear" w:color="auto" w:fill="FFFFFF"/>
-                              </w:rPr>
                               <w:t>);</w:t>
                             </w:r>
-                            <w:proofErr w:type="gramEnd"/>
                           </w:p>
                           <w:p>
                             <w:pPr>
@@ -10517,21 +8923,8 @@
                               <w:rPr>
                                 <w:rFonts w:ascii="Courier New" w:hAnsi="Courier New" w:cs="Courier New"/>
                               </w:rPr>
-                              <w:t xml:space="preserve">Example of Histogram and PDF for </w:t>
-                            </w:r>
-                            <w:r>
-                              <w:rPr>
-                                <w:rFonts w:ascii="Courier New" w:hAnsi="Courier New" w:cs="Courier New"/>
-                              </w:rPr>
-                              <w:t>Gamma</w:t>
-                            </w:r>
-                            <w:r>
-                              <w:rPr>
-                                <w:rFonts w:ascii="Courier New" w:hAnsi="Courier New" w:cs="Courier New"/>
-                              </w:rPr>
-                              <w:t xml:space="preserve"> MLE</w:t>
-                            </w:r>
-                            <w:proofErr w:type="gramStart"/>
+                              <w:t>Example of Histogram and PDF for Gamma MLE</w:t>
+                            </w:r>
                             <w:r>
                               <w:rPr>
                                 <w:rFonts w:ascii="Courier New" w:hAnsi="Courier New" w:cs="Courier New"/>
@@ -10544,7 +8937,6 @@
                               </w:rPr>
                               <w:t>;</w:t>
                             </w:r>
-                            <w:proofErr w:type="gramEnd"/>
                           </w:p>
                           <w:p>
                             <w:pPr>
@@ -10563,9 +8955,8 @@
                                 <w:szCs w:val="24"/>
                                 <w:shd w:val="clear" w:color="auto" w:fill="FFFFFF"/>
                               </w:rPr>
-                              <w:t xml:space="preserve">run </w:t>
-                            </w:r>
-                            <w:proofErr w:type="spellStart"/>
+                              <w:t>run MLE_Plot(L)</w:t>
+                            </w:r>
                             <w:r>
                               <w:rPr>
                                 <w:rFonts w:ascii="Courier New" w:hAnsi="Courier New" w:cs="Courier New"/>
@@ -10573,47 +8964,8 @@
                                 <w:szCs w:val="24"/>
                                 <w:shd w:val="clear" w:color="auto" w:fill="FFFFFF"/>
                               </w:rPr>
-                              <w:t>MLE_Plot</w:t>
-                            </w:r>
-                            <w:proofErr w:type="spellEnd"/>
-                            <w:r>
-                              <w:rPr>
-                                <w:rFonts w:ascii="Courier New" w:hAnsi="Courier New" w:cs="Courier New"/>
-                                <w:sz w:val="24"/>
-                                <w:szCs w:val="24"/>
-                                <w:shd w:val="clear" w:color="auto" w:fill="FFFFFF"/>
-                              </w:rPr>
-                              <w:t>(</w:t>
-                            </w:r>
-                            <w:r>
-                              <w:rPr>
-                                <w:rFonts w:ascii="Courier New" w:hAnsi="Courier New" w:cs="Courier New"/>
-                                <w:sz w:val="24"/>
-                                <w:szCs w:val="24"/>
-                                <w:shd w:val="clear" w:color="auto" w:fill="FFFFFF"/>
-                              </w:rPr>
-                              <w:t>L</w:t>
-                            </w:r>
-                            <w:proofErr w:type="gramStart"/>
-                            <w:r>
-                              <w:rPr>
-                                <w:rFonts w:ascii="Courier New" w:hAnsi="Courier New" w:cs="Courier New"/>
-                                <w:sz w:val="24"/>
-                                <w:szCs w:val="24"/>
-                                <w:shd w:val="clear" w:color="auto" w:fill="FFFFFF"/>
-                              </w:rPr>
-                              <w:t>)</w:t>
-                            </w:r>
-                            <w:r>
-                              <w:rPr>
-                                <w:rFonts w:ascii="Courier New" w:hAnsi="Courier New" w:cs="Courier New"/>
-                                <w:sz w:val="24"/>
-                                <w:szCs w:val="24"/>
-                                <w:shd w:val="clear" w:color="auto" w:fill="FFFFFF"/>
-                              </w:rPr>
                               <w:t>;</w:t>
                             </w:r>
-                            <w:proofErr w:type="gramEnd"/>
                           </w:p>
                           <w:p>
                             <w:pPr>
@@ -12797,6 +11149,7 @@
   <w:style w:type="character" w:default="1" w:styleId="DefaultParagraphFont">
     <w:name w:val="Default Paragraph Font"/>
     <w:uiPriority w:val="1"/>
+    <w:semiHidden/>
     <w:unhideWhenUsed/>
   </w:style>
   <w:style w:type="table" w:default="1" w:styleId="TableNormal">
@@ -13199,21 +11552,6 @@
 </file>
 
 <file path=customXml/item1.xml><?xml version="1.0" encoding="utf-8"?>
-<?mso-contentType ?>
-<FormTemplates xmlns="http://schemas.microsoft.com/sharepoint/v3/contenttype/forms">
-  <Display>DocumentLibraryForm</Display>
-  <Edit>DocumentLibraryForm</Edit>
-  <New>DocumentLibraryForm</New>
-</FormTemplates>
-</file>
-
-<file path=customXml/item2.xml><?xml version="1.0" encoding="utf-8"?>
-<p:properties xmlns:p="http://schemas.microsoft.com/office/2006/metadata/properties" xmlns:xsi="http://www.w3.org/2001/XMLSchema-instance" xmlns:pc="http://schemas.microsoft.com/office/infopath/2007/PartnerControls">
-  <documentManagement/>
-</p:properties>
-</file>
-
-<file path=customXml/item3.xml><?xml version="1.0" encoding="utf-8"?>
 <ct:contentTypeSchema xmlns:ct="http://schemas.microsoft.com/office/2006/metadata/contentType" xmlns:ma="http://schemas.microsoft.com/office/2006/metadata/properties/metaAttributes" ct:_="" ma:_="" ma:contentTypeName="Document" ma:contentTypeID="0x010100CA705E2F55056A4DB3824DF1DBA5B9AC" ma:contentTypeVersion="14" ma:contentTypeDescription="Create a new document." ma:contentTypeScope="" ma:versionID="9c6a4bf0ae3cce6e3b92dd66c985a82e">
   <xsd:schema xmlns:xsd="http://www.w3.org/2001/XMLSchema" xmlns:xs="http://www.w3.org/2001/XMLSchema" xmlns:p="http://schemas.microsoft.com/office/2006/metadata/properties" xmlns:ns3="c5fcdc2e-a883-40e1-84ca-5c7454d45a86" xmlns:ns4="ab94eb7c-3405-4d2e-86af-8e1c0896b94f" targetNamespace="http://schemas.microsoft.com/office/2006/metadata/properties" ma:root="true" ma:fieldsID="84e6241ff872726311fe14c47c168cb4" ns3:_="" ns4:_="">
     <xsd:import namespace="c5fcdc2e-a883-40e1-84ca-5c7454d45a86"/>
@@ -13442,24 +11780,22 @@
 </ct:contentTypeSchema>
 </file>
 
-<file path=customXml/itemProps1.xml><?xml version="1.0" encoding="utf-8"?>
-<ds:datastoreItem xmlns:ds="http://schemas.openxmlformats.org/officeDocument/2006/customXml" ds:itemID="{3D0310E8-BCC1-445F-B90D-3B8A5C9B7DC0}">
-  <ds:schemaRefs>
-    <ds:schemaRef ds:uri="http://schemas.microsoft.com/sharepoint/v3/contenttype/forms"/>
-  </ds:schemaRefs>
-</ds:datastoreItem>
+<file path=customXml/item2.xml><?xml version="1.0" encoding="utf-8"?>
+<p:properties xmlns:p="http://schemas.microsoft.com/office/2006/metadata/properties" xmlns:xsi="http://www.w3.org/2001/XMLSchema-instance" xmlns:pc="http://schemas.microsoft.com/office/infopath/2007/PartnerControls">
+  <documentManagement/>
+</p:properties>
 </file>
 
-<file path=customXml/itemProps2.xml><?xml version="1.0" encoding="utf-8"?>
-<ds:datastoreItem xmlns:ds="http://schemas.openxmlformats.org/officeDocument/2006/customXml" ds:itemID="{B43960AF-802F-4FAC-A5F1-289AD2269679}">
-  <ds:schemaRefs>
-    <ds:schemaRef ds:uri="http://schemas.microsoft.com/office/2006/metadata/properties"/>
-    <ds:schemaRef ds:uri="http://schemas.microsoft.com/office/infopath/2007/PartnerControls"/>
-  </ds:schemaRefs>
-</ds:datastoreItem>
+<file path=customXml/item3.xml><?xml version="1.0" encoding="utf-8"?>
+<?mso-contentType ?>
+<FormTemplates xmlns="http://schemas.microsoft.com/sharepoint/v3/contenttype/forms">
+  <Display>DocumentLibraryForm</Display>
+  <Edit>DocumentLibraryForm</Edit>
+  <New>DocumentLibraryForm</New>
+</FormTemplates>
 </file>
 
-<file path=customXml/itemProps3.xml><?xml version="1.0" encoding="utf-8"?>
+<file path=customXml/itemProps1.xml><?xml version="1.0" encoding="utf-8"?>
 <ds:datastoreItem xmlns:ds="http://schemas.openxmlformats.org/officeDocument/2006/customXml" ds:itemID="{AC6F25E8-5A46-4007-9A87-B76F2A5E4EC2}">
   <ds:schemaRefs>
     <ds:schemaRef ds:uri="http://schemas.microsoft.com/office/2006/metadata/contentType"/>
@@ -13478,6 +11814,23 @@
 </ds:datastoreItem>
 </file>
 
+<file path=customXml/itemProps2.xml><?xml version="1.0" encoding="utf-8"?>
+<ds:datastoreItem xmlns:ds="http://schemas.openxmlformats.org/officeDocument/2006/customXml" ds:itemID="{B43960AF-802F-4FAC-A5F1-289AD2269679}">
+  <ds:schemaRefs>
+    <ds:schemaRef ds:uri="http://schemas.microsoft.com/office/2006/metadata/properties"/>
+    <ds:schemaRef ds:uri="http://schemas.microsoft.com/office/infopath/2007/PartnerControls"/>
+  </ds:schemaRefs>
+</ds:datastoreItem>
+</file>
+
+<file path=customXml/itemProps3.xml><?xml version="1.0" encoding="utf-8"?>
+<ds:datastoreItem xmlns:ds="http://schemas.openxmlformats.org/officeDocument/2006/customXml" ds:itemID="{3D0310E8-BCC1-445F-B90D-3B8A5C9B7DC0}">
+  <ds:schemaRefs>
+    <ds:schemaRef ds:uri="http://schemas.microsoft.com/sharepoint/v3/contenttype/forms"/>
+  </ds:schemaRefs>
+</ds:datastoreItem>
+</file>
+
 <file path=docMetadata/LabelInfo.xml><?xml version="1.0" encoding="utf-8"?>
 <clbl:labelList xmlns:clbl="http://schemas.microsoft.com/office/2020/mipLabelMetadata">
   <clbl:label id="{b1c14d5c-3625-45b3-a430-9552373a0c2f}" enabled="0" method="" siteId="{b1c14d5c-3625-45b3-a430-9552373a0c2f}" removed="1"/>

</xml_diff>